<commit_message>
updated test strategy doc
</commit_message>
<xml_diff>
--- a/Documentation/Testing/TestingStrategy.docx
+++ b/Documentation/Testing/TestingStrategy.docx
@@ -1,204 +1,2037 @@
 
 <file path=word/document.xml><?xml version="1.0" encoding="utf-8"?>
-<w:document xmlns:wpc="http://schemas.microsoft.com/office/word/2010/wordprocessingCanvas" xmlns:cx="http://schemas.microsoft.com/office/drawing/2014/chartex" xmlns:cx1="http://schemas.microsoft.com/office/drawing/2015/9/8/chartex" xmlns:cx2="http://schemas.microsoft.com/office/drawing/2015/10/21/chartex" xmlns:cx3="http://schemas.microsoft.com/office/drawing/2016/5/9/chartex" xmlns:cx4="http://schemas.microsoft.com/office/drawing/2016/5/10/chartex" xmlns:cx5="http://schemas.microsoft.com/office/drawing/2016/5/11/chartex" xmlns:cx6="http://schemas.microsoft.com/office/drawing/2016/5/12/chartex" xmlns:cx7="http://schemas.microsoft.com/office/drawing/2016/5/13/chartex" xmlns:cx8="http://schemas.microsoft.com/office/drawing/2016/5/14/chartex" xmlns:mc="http://schemas.openxmlformats.org/markup-compatibility/2006" xmlns:aink="http://schemas.microsoft.com/office/drawing/2016/ink" xmlns:am3d="http://schemas.microsoft.com/office/drawing/2017/model3d" xmlns:o="urn:schemas-microsoft-com:office:office" xmlns:oel="http://schemas.microsoft.com/office/2019/extlst" xmlns:r="http://schemas.openxmlformats.org/officeDocument/2006/relationships" xmlns:m="http://schemas.openxmlformats.org/officeDocument/2006/math" xmlns:v="urn:schemas-microsoft-com:vml" xmlns:wp14="http://schemas.microsoft.com/office/word/2010/wordprocessingDrawing" xmlns:wp="http://schemas.openxmlformats.org/drawingml/2006/wordprocessingDrawing" xmlns:w10="urn:schemas-microsoft-com:office:word" xmlns:w="http://schemas.openxmlformats.org/wordprocessingml/2006/main" xmlns:w14="http://schemas.microsoft.com/office/word/2010/wordml" xmlns:w15="http://schemas.microsoft.com/office/word/2012/wordml" xmlns:w16cex="http://schemas.microsoft.com/office/word/2018/wordml/cex" xmlns:w16cid="http://schemas.microsoft.com/office/word/2016/wordml/cid" xmlns:w16="http://schemas.microsoft.com/office/word/2018/wordml" xmlns:w16sdtdh="http://schemas.microsoft.com/office/word/2020/wordml/sdtdatahash" xmlns:w16se="http://schemas.microsoft.com/office/word/2015/wordml/symex" xmlns:wpg="http://schemas.microsoft.com/office/word/2010/wordprocessingGroup" xmlns:wpi="http://schemas.microsoft.com/office/word/2010/wordprocessingInk" xmlns:wne="http://schemas.microsoft.com/office/word/2006/wordml" xmlns:wps="http://schemas.microsoft.com/office/word/2010/wordprocessingShape" mc:Ignorable="w14 w15 w16se w16cid w16 w16cex w16sdtdh wp14">
+<w:document xmlns:wpc="http://schemas.microsoft.com/office/word/2010/wordprocessingCanvas" xmlns:cx="http://schemas.microsoft.com/office/drawing/2014/chartex" xmlns:cx1="http://schemas.microsoft.com/office/drawing/2015/9/8/chartex" xmlns:cx2="http://schemas.microsoft.com/office/drawing/2015/10/21/chartex" xmlns:cx3="http://schemas.microsoft.com/office/drawing/2016/5/9/chartex" xmlns:cx4="http://schemas.microsoft.com/office/drawing/2016/5/10/chartex" xmlns:cx5="http://schemas.microsoft.com/office/drawing/2016/5/11/chartex" xmlns:cx6="http://schemas.microsoft.com/office/drawing/2016/5/12/chartex" xmlns:cx7="http://schemas.microsoft.com/office/drawing/2016/5/13/chartex" xmlns:cx8="http://schemas.microsoft.com/office/drawing/2016/5/14/chartex" xmlns:mc="http://schemas.openxmlformats.org/markup-compatibility/2006" xmlns:aink="http://schemas.microsoft.com/office/drawing/2016/ink" xmlns:am3d="http://schemas.microsoft.com/office/drawing/2017/model3d" xmlns:o="urn:schemas-microsoft-com:office:office" xmlns:oel="http://schemas.microsoft.com/office/2019/extlst" xmlns:r="http://schemas.openxmlformats.org/officeDocument/2006/relationships" xmlns:m="http://schemas.openxmlformats.org/officeDocument/2006/math" xmlns:v="urn:schemas-microsoft-com:vml" xmlns:wp14="http://schemas.microsoft.com/office/word/2010/wordprocessingDrawing" xmlns:wp="http://schemas.openxmlformats.org/drawingml/2006/wordprocessingDrawing" xmlns:w10="urn:schemas-microsoft-com:office:word" xmlns:w="http://schemas.openxmlformats.org/wordprocessingml/2006/main" xmlns:w14="http://schemas.microsoft.com/office/word/2010/wordml" xmlns:w15="http://schemas.microsoft.com/office/word/2012/wordml" xmlns:w16cex="http://schemas.microsoft.com/office/word/2018/wordml/cex" xmlns:w16cid="http://schemas.microsoft.com/office/word/2016/wordml/cid" xmlns:w16="http://schemas.microsoft.com/office/word/2018/wordml" xmlns:w16du="http://schemas.microsoft.com/office/word/2023/wordml/word16du" xmlns:w16sdtdh="http://schemas.microsoft.com/office/word/2020/wordml/sdtdatahash" xmlns:w16sdtfl="http://schemas.microsoft.com/office/word/2024/wordml/sdtformatlock" xmlns:w16se="http://schemas.microsoft.com/office/word/2015/wordml/symex" xmlns:wpg="http://schemas.microsoft.com/office/word/2010/wordprocessingGroup" xmlns:wpi="http://schemas.microsoft.com/office/word/2010/wordprocessingInk" xmlns:wne="http://schemas.microsoft.com/office/word/2006/wordml" xmlns:wps="http://schemas.microsoft.com/office/word/2010/wordprocessingShape" mc:Ignorable="w14 w15 w16se w16cid w16 w16cex w16sdtdh w16sdtfl w16du wp14">
   <w:body>
     <w:p>
       <w:pPr>
-        <w:pStyle w:val="Heading1"/>
-      </w:pPr>
-      <w:r>
-        <w:t>Overview</w:t>
+        <w:pStyle w:val="Title"/>
+        <w:jc w:val="center"/>
+        <w:rPr>
+          <w:rFonts w:ascii="Bahnschrift SemiBold" w:hAnsi="Bahnschrift SemiBold"/>
+          <w:color w:val="FFFFFF" w:themeColor="background1"/>
+          <w:sz w:val="96"/>
+          <w:szCs w:val="96"/>
+        </w:rPr>
+      </w:pPr>
+      <w:r>
+        <w:rPr>
+          <w:rFonts w:ascii="Bahnschrift SemiBold" w:hAnsi="Bahnschrift SemiBold"/>
+          <w:noProof/>
+          <w:color w:val="FFFFFF" w:themeColor="background1"/>
+          <w:sz w:val="96"/>
+          <w:szCs w:val="96"/>
+        </w:rPr>
+        <mc:AlternateContent>
+          <mc:Choice Requires="wps">
+            <w:drawing>
+              <wp:anchor distT="0" distB="0" distL="114300" distR="114300" simplePos="0" relativeHeight="251660288" behindDoc="1" locked="0" layoutInCell="1" allowOverlap="1" wp14:anchorId="57E37D8E" wp14:editId="2BD413F4">
+                <wp:simplePos x="0" y="0"/>
+                <wp:positionH relativeFrom="page">
+                  <wp:posOffset>-189780</wp:posOffset>
+                </wp:positionH>
+                <wp:positionV relativeFrom="paragraph">
+                  <wp:posOffset>-1052423</wp:posOffset>
+                </wp:positionV>
+                <wp:extent cx="8099976" cy="11102197"/>
+                <wp:effectExtent l="0" t="0" r="15875" b="23495"/>
+                <wp:wrapNone/>
+                <wp:docPr id="691369450" name="Rectangle 3"/>
+                <wp:cNvGraphicFramePr/>
+                <a:graphic xmlns:a="http://schemas.openxmlformats.org/drawingml/2006/main">
+                  <a:graphicData uri="http://schemas.microsoft.com/office/word/2010/wordprocessingShape">
+                    <wps:wsp>
+                      <wps:cNvSpPr/>
+                      <wps:spPr>
+                        <a:xfrm>
+                          <a:off x="0" y="0"/>
+                          <a:ext cx="8099976" cy="11102197"/>
+                        </a:xfrm>
+                        <a:prstGeom prst="rect">
+                          <a:avLst/>
+                        </a:prstGeom>
+                        <a:solidFill>
+                          <a:schemeClr val="tx1"/>
+                        </a:solidFill>
+                        <a:ln>
+                          <a:solidFill>
+                            <a:schemeClr val="bg1"/>
+                          </a:solidFill>
+                        </a:ln>
+                      </wps:spPr>
+                      <wps:style>
+                        <a:lnRef idx="2">
+                          <a:schemeClr val="accent1">
+                            <a:shade val="15000"/>
+                          </a:schemeClr>
+                        </a:lnRef>
+                        <a:fillRef idx="1">
+                          <a:schemeClr val="accent1"/>
+                        </a:fillRef>
+                        <a:effectRef idx="0">
+                          <a:schemeClr val="accent1"/>
+                        </a:effectRef>
+                        <a:fontRef idx="minor">
+                          <a:schemeClr val="lt1"/>
+                        </a:fontRef>
+                      </wps:style>
+                      <wps:bodyPr rot="0" spcFirstLastPara="0" vertOverflow="overflow" horzOverflow="overflow" vert="horz" wrap="square" lIns="91440" tIns="45720" rIns="91440" bIns="45720" numCol="1" spcCol="0" rtlCol="0" fromWordArt="0" anchor="ctr" anchorCtr="0" forceAA="0" compatLnSpc="1">
+                        <a:prstTxWarp prst="textNoShape">
+                          <a:avLst/>
+                        </a:prstTxWarp>
+                        <a:noAutofit/>
+                      </wps:bodyPr>
+                    </wps:wsp>
+                  </a:graphicData>
+                </a:graphic>
+                <wp14:sizeRelH relativeFrom="margin">
+                  <wp14:pctWidth>0</wp14:pctWidth>
+                </wp14:sizeRelH>
+                <wp14:sizeRelV relativeFrom="margin">
+                  <wp14:pctHeight>0</wp14:pctHeight>
+                </wp14:sizeRelV>
+              </wp:anchor>
+            </w:drawing>
+          </mc:Choice>
+          <mc:Fallback>
+            <w:pict>
+              <v:rect w14:anchorId="233D9EFF" id="Rectangle 3" o:spid="_x0000_s1026" style="position:absolute;margin-left:-14.95pt;margin-top:-82.85pt;width:637.8pt;height:874.2pt;z-index:-251656192;visibility:visible;mso-wrap-style:square;mso-width-percent:0;mso-height-percent:0;mso-wrap-distance-left:9pt;mso-wrap-distance-top:0;mso-wrap-distance-right:9pt;mso-wrap-distance-bottom:0;mso-position-horizontal:absolute;mso-position-horizontal-relative:page;mso-position-vertical:absolute;mso-position-vertical-relative:text;mso-width-percent:0;mso-height-percent:0;mso-width-relative:margin;mso-height-relative:margin;v-text-anchor:middle" o:gfxdata="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" fillcolor="black [3213]" strokecolor="white [3212]" strokeweight="1pt">
+                <w10:wrap anchorx="page"/>
+              </v:rect>
+            </w:pict>
+          </mc:Fallback>
+        </mc:AlternateContent>
+      </w:r>
+      <w:r>
+        <w:rPr>
+          <w:rFonts w:ascii="Bahnschrift SemiBold" w:hAnsi="Bahnschrift SemiBold"/>
+          <w:color w:val="FFFFFF" w:themeColor="background1"/>
+          <w:sz w:val="96"/>
+          <w:szCs w:val="96"/>
+        </w:rPr>
+        <w:t>Earth Shard</w:t>
       </w:r>
     </w:p>
     <w:p>
-      <w:r>
-        <w:t>This document will cover the main techniques and methodologies</w:t>
-      </w:r>
-      <w:r>
-        <w:t>, in the process of testing Earth Shard.</w:t>
-      </w:r>
+      <w:pPr>
+        <w:pStyle w:val="Title"/>
+        <w:jc w:val="center"/>
+        <w:rPr>
+          <w:rFonts w:ascii="Bahnschrift SemiBold" w:hAnsi="Bahnschrift SemiBold"/>
+          <w:color w:val="FFFFFF" w:themeColor="background1"/>
+          <w:sz w:val="96"/>
+          <w:szCs w:val="96"/>
+        </w:rPr>
+      </w:pPr>
+      <w:r>
+        <w:rPr>
+          <w:rFonts w:ascii="Bahnschrift SemiBold" w:hAnsi="Bahnschrift SemiBold"/>
+          <w:color w:val="FFFFFF" w:themeColor="background1"/>
+          <w:sz w:val="96"/>
+          <w:szCs w:val="96"/>
+        </w:rPr>
+        <w:t>Test Strategy</w:t>
+      </w:r>
+    </w:p>
+    <w:p/>
+    <w:p/>
+    <w:p/>
+    <w:p/>
+    <w:p/>
+    <w:p>
+      <w:r>
+        <w:rPr>
+          <w:rFonts w:ascii="Bahnschrift" w:hAnsi="Bahnschrift"/>
+          <w:noProof/>
+        </w:rPr>
+        <w:drawing>
+          <wp:anchor distT="0" distB="0" distL="114300" distR="114300" simplePos="0" relativeHeight="251659264" behindDoc="0" locked="0" layoutInCell="1" allowOverlap="1" wp14:anchorId="40AB199F" wp14:editId="4D2F3C02">
+            <wp:simplePos x="0" y="0"/>
+            <wp:positionH relativeFrom="margin">
+              <wp:posOffset>398780</wp:posOffset>
+            </wp:positionH>
+            <wp:positionV relativeFrom="paragraph">
+              <wp:posOffset>118494</wp:posOffset>
+            </wp:positionV>
+            <wp:extent cx="4934585" cy="3295015"/>
+            <wp:effectExtent l="0" t="0" r="0" b="635"/>
+            <wp:wrapNone/>
+            <wp:docPr id="1013123140" name="Picture 2" descr="A black bird with wings spread&#10;&#10;AI-generated content may be incorrect."/>
+            <wp:cNvGraphicFramePr>
+              <a:graphicFrameLocks xmlns:a="http://schemas.openxmlformats.org/drawingml/2006/main" noChangeAspect="1"/>
+            </wp:cNvGraphicFramePr>
+            <a:graphic xmlns:a="http://schemas.openxmlformats.org/drawingml/2006/main">
+              <a:graphicData uri="http://schemas.openxmlformats.org/drawingml/2006/picture">
+                <pic:pic xmlns:pic="http://schemas.openxmlformats.org/drawingml/2006/picture">
+                  <pic:nvPicPr>
+                    <pic:cNvPr id="1013123140" name="Picture 2" descr="A black bird with wings spread&#10;&#10;AI-generated content may be incorrect."/>
+                    <pic:cNvPicPr>
+                      <a:picLocks noChangeAspect="1" noChangeArrowheads="1"/>
+                    </pic:cNvPicPr>
+                  </pic:nvPicPr>
+                  <pic:blipFill>
+                    <a:blip r:embed="rId8" cstate="print">
+                      <a:extLst>
+                        <a:ext uri="{28A0092B-C50C-407E-A947-70E740481C1C}">
+                          <a14:useLocalDpi xmlns:a14="http://schemas.microsoft.com/office/drawing/2010/main" val="0"/>
+                        </a:ext>
+                      </a:extLst>
+                    </a:blip>
+                    <a:srcRect/>
+                    <a:stretch>
+                      <a:fillRect/>
+                    </a:stretch>
+                  </pic:blipFill>
+                  <pic:spPr bwMode="auto">
+                    <a:xfrm>
+                      <a:off x="0" y="0"/>
+                      <a:ext cx="4934585" cy="3295015"/>
+                    </a:xfrm>
+                    <a:prstGeom prst="rect">
+                      <a:avLst/>
+                    </a:prstGeom>
+                    <a:noFill/>
+                    <a:ln>
+                      <a:noFill/>
+                    </a:ln>
+                  </pic:spPr>
+                </pic:pic>
+              </a:graphicData>
+            </a:graphic>
+            <wp14:sizeRelH relativeFrom="page">
+              <wp14:pctWidth>0</wp14:pctWidth>
+            </wp14:sizeRelH>
+            <wp14:sizeRelV relativeFrom="page">
+              <wp14:pctHeight>0</wp14:pctHeight>
+            </wp14:sizeRelV>
+          </wp:anchor>
+        </w:drawing>
+      </w:r>
+    </w:p>
+    <w:p/>
+    <w:p/>
+    <w:p/>
+    <w:p/>
+    <w:p/>
+    <w:p/>
+    <w:p/>
+    <w:p/>
+    <w:p/>
+    <w:p/>
+    <w:p/>
+    <w:p/>
+    <w:p/>
+    <w:p/>
+    <w:p/>
+    <w:p/>
+    <w:p>
+      <w:pPr>
+        <w:pStyle w:val="Subtitle"/>
+        <w:jc w:val="center"/>
+        <w:rPr>
+          <w:rFonts w:ascii="Bahnschrift" w:hAnsi="Bahnschrift"/>
+          <w:color w:val="FFFFFF" w:themeColor="background1"/>
+        </w:rPr>
+      </w:pPr>
+      <w:r>
+        <w:rPr>
+          <w:rFonts w:ascii="Bahnschrift" w:hAnsi="Bahnschrift"/>
+          <w:color w:val="FFFFFF" w:themeColor="background1"/>
+        </w:rPr>
+        <w:t xml:space="preserve">Version </w:t>
+      </w:r>
+      <w:r>
+        <w:rPr>
+          <w:rFonts w:ascii="Bahnschrift" w:hAnsi="Bahnschrift"/>
+          <w:color w:val="FFFFFF" w:themeColor="background1"/>
+        </w:rPr>
+        <w:t>3</w:t>
+      </w:r>
+      <w:r>
+        <w:rPr>
+          <w:rFonts w:ascii="Bahnschrift" w:hAnsi="Bahnschrift"/>
+          <w:color w:val="FFFFFF" w:themeColor="background1"/>
+        </w:rPr>
+        <w:t>.0</w:t>
+      </w:r>
+    </w:p>
+    <w:p/>
+    <w:sdt>
+      <w:sdtPr>
+        <w:rPr>
+          <w:rFonts w:asciiTheme="minorHAnsi" w:eastAsiaTheme="minorEastAsia" w:hAnsiTheme="minorHAnsi" w:cstheme="minorBidi"/>
+          <w:b w:val="0"/>
+          <w:bCs w:val="0"/>
+          <w:smallCaps w:val="0"/>
+          <w:color w:val="auto"/>
+          <w:sz w:val="22"/>
+          <w:szCs w:val="22"/>
+        </w:rPr>
+        <w:id w:val="-1624371070"/>
+        <w:docPartObj>
+          <w:docPartGallery w:val="Table of Contents"/>
+          <w:docPartUnique/>
+        </w:docPartObj>
+      </w:sdtPr>
+      <w:sdtEndPr>
+        <w:rPr>
+          <w:noProof/>
+        </w:rPr>
+      </w:sdtEndPr>
+      <w:sdtContent>
+        <w:p>
+          <w:pPr>
+            <w:pStyle w:val="TOCHeading"/>
+          </w:pPr>
+          <w:r>
+            <w:t>Contents</w:t>
+          </w:r>
+        </w:p>
+        <w:p>
+          <w:pPr>
+            <w:pStyle w:val="TOC1"/>
+            <w:tabs>
+              <w:tab w:val="left" w:pos="440"/>
+              <w:tab w:val="right" w:leader="dot" w:pos="9016"/>
+            </w:tabs>
+            <w:rPr>
+              <w:noProof/>
+              <w:kern w:val="2"/>
+              <w:sz w:val="24"/>
+              <w:szCs w:val="24"/>
+              <w:lang w:eastAsia="en-GB"/>
+              <w14:ligatures w14:val="standardContextual"/>
+            </w:rPr>
+          </w:pPr>
+          <w:r>
+            <w:fldChar w:fldCharType="begin"/>
+          </w:r>
+          <w:r>
+            <w:instrText xml:space="preserve"> TOC \o "1-3" \h \z \u </w:instrText>
+          </w:r>
+          <w:r>
+            <w:fldChar w:fldCharType="separate"/>
+          </w:r>
+          <w:hyperlink w:anchor="_Toc197025359" w:history="1">
+            <w:r>
+              <w:rPr>
+                <w:rStyle w:val="Hyperlink"/>
+                <w:rFonts w:ascii="Bahnschrift" w:hAnsi="Bahnschrift"/>
+                <w:noProof/>
+              </w:rPr>
+              <w:t>2</w:t>
+            </w:r>
+            <w:r>
+              <w:rPr>
+                <w:noProof/>
+                <w:kern w:val="2"/>
+                <w:sz w:val="24"/>
+                <w:szCs w:val="24"/>
+                <w:lang w:eastAsia="en-GB"/>
+                <w14:ligatures w14:val="standardContextual"/>
+              </w:rPr>
+              <w:tab/>
+            </w:r>
+            <w:r>
+              <w:rPr>
+                <w:rStyle w:val="Hyperlink"/>
+                <w:rFonts w:ascii="Bahnschrift" w:hAnsi="Bahnschrift"/>
+                <w:noProof/>
+              </w:rPr>
+              <w:t>Tests strategy</w:t>
+            </w:r>
+            <w:r>
+              <w:rPr>
+                <w:noProof/>
+                <w:webHidden/>
+              </w:rPr>
+              <w:tab/>
+            </w:r>
+            <w:r>
+              <w:rPr>
+                <w:noProof/>
+                <w:webHidden/>
+              </w:rPr>
+              <w:fldChar w:fldCharType="begin"/>
+            </w:r>
+            <w:r>
+              <w:rPr>
+                <w:noProof/>
+                <w:webHidden/>
+              </w:rPr>
+              <w:instrText xml:space="preserve"> PAGEREF _Toc197025359 \h </w:instrText>
+            </w:r>
+            <w:r>
+              <w:rPr>
+                <w:noProof/>
+                <w:webHidden/>
+              </w:rPr>
+            </w:r>
+            <w:r>
+              <w:rPr>
+                <w:noProof/>
+                <w:webHidden/>
+              </w:rPr>
+              <w:fldChar w:fldCharType="separate"/>
+            </w:r>
+            <w:r>
+              <w:rPr>
+                <w:noProof/>
+                <w:webHidden/>
+              </w:rPr>
+              <w:t>2</w:t>
+            </w:r>
+            <w:r>
+              <w:rPr>
+                <w:noProof/>
+                <w:webHidden/>
+              </w:rPr>
+              <w:fldChar w:fldCharType="end"/>
+            </w:r>
+          </w:hyperlink>
+        </w:p>
+        <w:p>
+          <w:pPr>
+            <w:pStyle w:val="TOC1"/>
+            <w:tabs>
+              <w:tab w:val="left" w:pos="440"/>
+              <w:tab w:val="right" w:leader="dot" w:pos="9016"/>
+            </w:tabs>
+            <w:rPr>
+              <w:noProof/>
+              <w:kern w:val="2"/>
+              <w:sz w:val="24"/>
+              <w:szCs w:val="24"/>
+              <w:lang w:eastAsia="en-GB"/>
+              <w14:ligatures w14:val="standardContextual"/>
+            </w:rPr>
+          </w:pPr>
+          <w:hyperlink w:anchor="_Toc197025360" w:history="1">
+            <w:r>
+              <w:rPr>
+                <w:rStyle w:val="Hyperlink"/>
+                <w:rFonts w:ascii="Bahnschrift" w:hAnsi="Bahnschrift"/>
+                <w:noProof/>
+              </w:rPr>
+              <w:t>3</w:t>
+            </w:r>
+            <w:r>
+              <w:rPr>
+                <w:noProof/>
+                <w:kern w:val="2"/>
+                <w:sz w:val="24"/>
+                <w:szCs w:val="24"/>
+                <w:lang w:eastAsia="en-GB"/>
+                <w14:ligatures w14:val="standardContextual"/>
+              </w:rPr>
+              <w:tab/>
+            </w:r>
+            <w:r>
+              <w:rPr>
+                <w:rStyle w:val="Hyperlink"/>
+                <w:rFonts w:ascii="Bahnschrift" w:hAnsi="Bahnschrift"/>
+                <w:noProof/>
+              </w:rPr>
+              <w:t>Justification for choices</w:t>
+            </w:r>
+            <w:r>
+              <w:rPr>
+                <w:noProof/>
+                <w:webHidden/>
+              </w:rPr>
+              <w:tab/>
+            </w:r>
+            <w:r>
+              <w:rPr>
+                <w:noProof/>
+                <w:webHidden/>
+              </w:rPr>
+              <w:fldChar w:fldCharType="begin"/>
+            </w:r>
+            <w:r>
+              <w:rPr>
+                <w:noProof/>
+                <w:webHidden/>
+              </w:rPr>
+              <w:instrText xml:space="preserve"> PAGEREF _Toc197025360 \h </w:instrText>
+            </w:r>
+            <w:r>
+              <w:rPr>
+                <w:noProof/>
+                <w:webHidden/>
+              </w:rPr>
+            </w:r>
+            <w:r>
+              <w:rPr>
+                <w:noProof/>
+                <w:webHidden/>
+              </w:rPr>
+              <w:fldChar w:fldCharType="separate"/>
+            </w:r>
+            <w:r>
+              <w:rPr>
+                <w:noProof/>
+                <w:webHidden/>
+              </w:rPr>
+              <w:t>2</w:t>
+            </w:r>
+            <w:r>
+              <w:rPr>
+                <w:noProof/>
+                <w:webHidden/>
+              </w:rPr>
+              <w:fldChar w:fldCharType="end"/>
+            </w:r>
+          </w:hyperlink>
+        </w:p>
+        <w:p>
+          <w:pPr>
+            <w:pStyle w:val="TOC1"/>
+            <w:tabs>
+              <w:tab w:val="left" w:pos="440"/>
+              <w:tab w:val="right" w:leader="dot" w:pos="9016"/>
+            </w:tabs>
+            <w:rPr>
+              <w:noProof/>
+              <w:kern w:val="2"/>
+              <w:sz w:val="24"/>
+              <w:szCs w:val="24"/>
+              <w:lang w:eastAsia="en-GB"/>
+              <w14:ligatures w14:val="standardContextual"/>
+            </w:rPr>
+          </w:pPr>
+          <w:hyperlink w:anchor="_Toc197025361" w:history="1">
+            <w:r>
+              <w:rPr>
+                <w:rStyle w:val="Hyperlink"/>
+                <w:rFonts w:ascii="Bahnschrift" w:hAnsi="Bahnschrift"/>
+                <w:noProof/>
+              </w:rPr>
+              <w:t>4</w:t>
+            </w:r>
+            <w:r>
+              <w:rPr>
+                <w:noProof/>
+                <w:kern w:val="2"/>
+                <w:sz w:val="24"/>
+                <w:szCs w:val="24"/>
+                <w:lang w:eastAsia="en-GB"/>
+                <w14:ligatures w14:val="standardContextual"/>
+              </w:rPr>
+              <w:tab/>
+            </w:r>
+            <w:r>
+              <w:rPr>
+                <w:rStyle w:val="Hyperlink"/>
+                <w:rFonts w:ascii="Bahnschrift" w:hAnsi="Bahnschrift"/>
+                <w:noProof/>
+              </w:rPr>
+              <w:t>When tests will take place</w:t>
+            </w:r>
+            <w:r>
+              <w:rPr>
+                <w:noProof/>
+                <w:webHidden/>
+              </w:rPr>
+              <w:tab/>
+            </w:r>
+            <w:r>
+              <w:rPr>
+                <w:noProof/>
+                <w:webHidden/>
+              </w:rPr>
+              <w:fldChar w:fldCharType="begin"/>
+            </w:r>
+            <w:r>
+              <w:rPr>
+                <w:noProof/>
+                <w:webHidden/>
+              </w:rPr>
+              <w:instrText xml:space="preserve"> PAGEREF _Toc197025361 \h </w:instrText>
+            </w:r>
+            <w:r>
+              <w:rPr>
+                <w:noProof/>
+                <w:webHidden/>
+              </w:rPr>
+            </w:r>
+            <w:r>
+              <w:rPr>
+                <w:noProof/>
+                <w:webHidden/>
+              </w:rPr>
+              <w:fldChar w:fldCharType="separate"/>
+            </w:r>
+            <w:r>
+              <w:rPr>
+                <w:noProof/>
+                <w:webHidden/>
+              </w:rPr>
+              <w:t>3</w:t>
+            </w:r>
+            <w:r>
+              <w:rPr>
+                <w:noProof/>
+                <w:webHidden/>
+              </w:rPr>
+              <w:fldChar w:fldCharType="end"/>
+            </w:r>
+          </w:hyperlink>
+        </w:p>
+        <w:p>
+          <w:pPr>
+            <w:pStyle w:val="TOC1"/>
+            <w:tabs>
+              <w:tab w:val="left" w:pos="440"/>
+              <w:tab w:val="right" w:leader="dot" w:pos="9016"/>
+            </w:tabs>
+            <w:rPr>
+              <w:noProof/>
+              <w:kern w:val="2"/>
+              <w:sz w:val="24"/>
+              <w:szCs w:val="24"/>
+              <w:lang w:eastAsia="en-GB"/>
+              <w14:ligatures w14:val="standardContextual"/>
+            </w:rPr>
+          </w:pPr>
+          <w:hyperlink w:anchor="_Toc197025362" w:history="1">
+            <w:r>
+              <w:rPr>
+                <w:rStyle w:val="Hyperlink"/>
+                <w:rFonts w:ascii="Bahnschrift" w:hAnsi="Bahnschrift"/>
+                <w:noProof/>
+              </w:rPr>
+              <w:t>5</w:t>
+            </w:r>
+            <w:r>
+              <w:rPr>
+                <w:noProof/>
+                <w:kern w:val="2"/>
+                <w:sz w:val="24"/>
+                <w:szCs w:val="24"/>
+                <w:lang w:eastAsia="en-GB"/>
+                <w14:ligatures w14:val="standardContextual"/>
+              </w:rPr>
+              <w:tab/>
+            </w:r>
+            <w:r>
+              <w:rPr>
+                <w:rStyle w:val="Hyperlink"/>
+                <w:rFonts w:ascii="Bahnschrift" w:hAnsi="Bahnschrift"/>
+                <w:noProof/>
+              </w:rPr>
+              <w:t>Documenting tests</w:t>
+            </w:r>
+            <w:r>
+              <w:rPr>
+                <w:noProof/>
+                <w:webHidden/>
+              </w:rPr>
+              <w:tab/>
+            </w:r>
+            <w:r>
+              <w:rPr>
+                <w:noProof/>
+                <w:webHidden/>
+              </w:rPr>
+              <w:fldChar w:fldCharType="begin"/>
+            </w:r>
+            <w:r>
+              <w:rPr>
+                <w:noProof/>
+                <w:webHidden/>
+              </w:rPr>
+              <w:instrText xml:space="preserve"> PAGEREF _Toc197025362 \h </w:instrText>
+            </w:r>
+            <w:r>
+              <w:rPr>
+                <w:noProof/>
+                <w:webHidden/>
+              </w:rPr>
+            </w:r>
+            <w:r>
+              <w:rPr>
+                <w:noProof/>
+                <w:webHidden/>
+              </w:rPr>
+              <w:fldChar w:fldCharType="separate"/>
+            </w:r>
+            <w:r>
+              <w:rPr>
+                <w:noProof/>
+                <w:webHidden/>
+              </w:rPr>
+              <w:t>3</w:t>
+            </w:r>
+            <w:r>
+              <w:rPr>
+                <w:noProof/>
+                <w:webHidden/>
+              </w:rPr>
+              <w:fldChar w:fldCharType="end"/>
+            </w:r>
+          </w:hyperlink>
+        </w:p>
+        <w:p>
+          <w:pPr>
+            <w:pStyle w:val="TOC2"/>
+            <w:tabs>
+              <w:tab w:val="left" w:pos="720"/>
+              <w:tab w:val="right" w:leader="dot" w:pos="9016"/>
+            </w:tabs>
+            <w:rPr>
+              <w:noProof/>
+              <w:kern w:val="2"/>
+              <w:sz w:val="24"/>
+              <w:szCs w:val="24"/>
+              <w:lang w:eastAsia="en-GB"/>
+              <w14:ligatures w14:val="standardContextual"/>
+            </w:rPr>
+          </w:pPr>
+          <w:hyperlink w:anchor="_Toc197025363" w:history="1">
+            <w:r>
+              <w:rPr>
+                <w:rStyle w:val="Hyperlink"/>
+                <w:rFonts w:ascii="Bahnschrift" w:hAnsi="Bahnschrift"/>
+                <w:noProof/>
+              </w:rPr>
+              <w:t>5.1</w:t>
+            </w:r>
+            <w:r>
+              <w:rPr>
+                <w:noProof/>
+                <w:kern w:val="2"/>
+                <w:sz w:val="24"/>
+                <w:szCs w:val="24"/>
+                <w:lang w:eastAsia="en-GB"/>
+                <w14:ligatures w14:val="standardContextual"/>
+              </w:rPr>
+              <w:tab/>
+            </w:r>
+            <w:r>
+              <w:rPr>
+                <w:rStyle w:val="Hyperlink"/>
+                <w:rFonts w:ascii="Bahnschrift" w:hAnsi="Bahnschrift"/>
+                <w:noProof/>
+              </w:rPr>
+              <w:t>Sample use case tables</w:t>
+            </w:r>
+            <w:r>
+              <w:rPr>
+                <w:noProof/>
+                <w:webHidden/>
+              </w:rPr>
+              <w:tab/>
+            </w:r>
+            <w:r>
+              <w:rPr>
+                <w:noProof/>
+                <w:webHidden/>
+              </w:rPr>
+              <w:fldChar w:fldCharType="begin"/>
+            </w:r>
+            <w:r>
+              <w:rPr>
+                <w:noProof/>
+                <w:webHidden/>
+              </w:rPr>
+              <w:instrText xml:space="preserve"> PAGEREF _Toc197025363 \h </w:instrText>
+            </w:r>
+            <w:r>
+              <w:rPr>
+                <w:noProof/>
+                <w:webHidden/>
+              </w:rPr>
+            </w:r>
+            <w:r>
+              <w:rPr>
+                <w:noProof/>
+                <w:webHidden/>
+              </w:rPr>
+              <w:fldChar w:fldCharType="separate"/>
+            </w:r>
+            <w:r>
+              <w:rPr>
+                <w:noProof/>
+                <w:webHidden/>
+              </w:rPr>
+              <w:t>3</w:t>
+            </w:r>
+            <w:r>
+              <w:rPr>
+                <w:noProof/>
+                <w:webHidden/>
+              </w:rPr>
+              <w:fldChar w:fldCharType="end"/>
+            </w:r>
+          </w:hyperlink>
+        </w:p>
+        <w:p>
+          <w:pPr>
+            <w:pStyle w:val="TOC2"/>
+            <w:tabs>
+              <w:tab w:val="left" w:pos="960"/>
+              <w:tab w:val="right" w:leader="dot" w:pos="9016"/>
+            </w:tabs>
+            <w:rPr>
+              <w:noProof/>
+              <w:kern w:val="2"/>
+              <w:sz w:val="24"/>
+              <w:szCs w:val="24"/>
+              <w:lang w:eastAsia="en-GB"/>
+              <w14:ligatures w14:val="standardContextual"/>
+            </w:rPr>
+          </w:pPr>
+          <w:hyperlink w:anchor="_Toc197025364" w:history="1">
+            <w:r>
+              <w:rPr>
+                <w:rStyle w:val="Hyperlink"/>
+                <w:rFonts w:ascii="Bahnschrift" w:hAnsi="Bahnschrift"/>
+                <w:noProof/>
+              </w:rPr>
+              <w:t>5.2</w:t>
+            </w:r>
+            <w:r>
+              <w:rPr>
+                <w:noProof/>
+                <w:kern w:val="2"/>
+                <w:sz w:val="24"/>
+                <w:szCs w:val="24"/>
+                <w:lang w:eastAsia="en-GB"/>
+                <w14:ligatures w14:val="standardContextual"/>
+              </w:rPr>
+              <w:tab/>
+            </w:r>
+            <w:r>
+              <w:rPr>
+                <w:rStyle w:val="Hyperlink"/>
+                <w:rFonts w:ascii="Bahnschrift" w:hAnsi="Bahnschrift"/>
+                <w:noProof/>
+              </w:rPr>
+              <w:t>Sample survey</w:t>
+            </w:r>
+            <w:r>
+              <w:rPr>
+                <w:noProof/>
+                <w:webHidden/>
+              </w:rPr>
+              <w:tab/>
+            </w:r>
+            <w:r>
+              <w:rPr>
+                <w:noProof/>
+                <w:webHidden/>
+              </w:rPr>
+              <w:fldChar w:fldCharType="begin"/>
+            </w:r>
+            <w:r>
+              <w:rPr>
+                <w:noProof/>
+                <w:webHidden/>
+              </w:rPr>
+              <w:instrText xml:space="preserve"> PAGEREF _Toc197025364 \h </w:instrText>
+            </w:r>
+            <w:r>
+              <w:rPr>
+                <w:noProof/>
+                <w:webHidden/>
+              </w:rPr>
+            </w:r>
+            <w:r>
+              <w:rPr>
+                <w:noProof/>
+                <w:webHidden/>
+              </w:rPr>
+              <w:fldChar w:fldCharType="separate"/>
+            </w:r>
+            <w:r>
+              <w:rPr>
+                <w:noProof/>
+                <w:webHidden/>
+              </w:rPr>
+              <w:t>3</w:t>
+            </w:r>
+            <w:r>
+              <w:rPr>
+                <w:noProof/>
+                <w:webHidden/>
+              </w:rPr>
+              <w:fldChar w:fldCharType="end"/>
+            </w:r>
+          </w:hyperlink>
+        </w:p>
+        <w:p>
+          <w:pPr>
+            <w:pStyle w:val="TOC3"/>
+            <w:tabs>
+              <w:tab w:val="left" w:pos="1200"/>
+              <w:tab w:val="right" w:leader="dot" w:pos="9016"/>
+            </w:tabs>
+            <w:rPr>
+              <w:noProof/>
+              <w:kern w:val="2"/>
+              <w:sz w:val="24"/>
+              <w:szCs w:val="24"/>
+              <w:lang w:eastAsia="en-GB"/>
+              <w14:ligatures w14:val="standardContextual"/>
+            </w:rPr>
+          </w:pPr>
+          <w:hyperlink w:anchor="_Toc197025365" w:history="1">
+            <w:r>
+              <w:rPr>
+                <w:rStyle w:val="Hyperlink"/>
+                <w:rFonts w:ascii="Bahnschrift" w:hAnsi="Bahnschrift"/>
+                <w:noProof/>
+              </w:rPr>
+              <w:t>5.2.1</w:t>
+            </w:r>
+            <w:r>
+              <w:rPr>
+                <w:noProof/>
+                <w:kern w:val="2"/>
+                <w:sz w:val="24"/>
+                <w:szCs w:val="24"/>
+                <w:lang w:eastAsia="en-GB"/>
+                <w14:ligatures w14:val="standardContextual"/>
+              </w:rPr>
+              <w:tab/>
+            </w:r>
+            <w:r>
+              <w:rPr>
+                <w:rStyle w:val="Hyperlink"/>
+                <w:rFonts w:ascii="Bahnschrift" w:hAnsi="Bahnschrift"/>
+                <w:noProof/>
+              </w:rPr>
+              <w:t>Survey Screenshots</w:t>
+            </w:r>
+            <w:r>
+              <w:rPr>
+                <w:noProof/>
+                <w:webHidden/>
+              </w:rPr>
+              <w:tab/>
+            </w:r>
+            <w:r>
+              <w:rPr>
+                <w:noProof/>
+                <w:webHidden/>
+              </w:rPr>
+              <w:fldChar w:fldCharType="begin"/>
+            </w:r>
+            <w:r>
+              <w:rPr>
+                <w:noProof/>
+                <w:webHidden/>
+              </w:rPr>
+              <w:instrText xml:space="preserve"> PAGEREF _Toc197025365 \h </w:instrText>
+            </w:r>
+            <w:r>
+              <w:rPr>
+                <w:noProof/>
+                <w:webHidden/>
+              </w:rPr>
+            </w:r>
+            <w:r>
+              <w:rPr>
+                <w:noProof/>
+                <w:webHidden/>
+              </w:rPr>
+              <w:fldChar w:fldCharType="separate"/>
+            </w:r>
+            <w:r>
+              <w:rPr>
+                <w:noProof/>
+                <w:webHidden/>
+              </w:rPr>
+              <w:t>4</w:t>
+            </w:r>
+            <w:r>
+              <w:rPr>
+                <w:noProof/>
+                <w:webHidden/>
+              </w:rPr>
+              <w:fldChar w:fldCharType="end"/>
+            </w:r>
+          </w:hyperlink>
+        </w:p>
+        <w:p>
+          <w:pPr>
+            <w:pStyle w:val="TOC1"/>
+            <w:tabs>
+              <w:tab w:val="left" w:pos="440"/>
+              <w:tab w:val="right" w:leader="dot" w:pos="9016"/>
+            </w:tabs>
+            <w:rPr>
+              <w:noProof/>
+              <w:kern w:val="2"/>
+              <w:sz w:val="24"/>
+              <w:szCs w:val="24"/>
+              <w:lang w:eastAsia="en-GB"/>
+              <w14:ligatures w14:val="standardContextual"/>
+            </w:rPr>
+          </w:pPr>
+          <w:hyperlink w:anchor="_Toc197025366" w:history="1">
+            <w:r>
+              <w:rPr>
+                <w:rStyle w:val="Hyperlink"/>
+                <w:rFonts w:ascii="Bahnschrift" w:hAnsi="Bahnschrift"/>
+                <w:noProof/>
+              </w:rPr>
+              <w:t>6</w:t>
+            </w:r>
+            <w:r>
+              <w:rPr>
+                <w:noProof/>
+                <w:kern w:val="2"/>
+                <w:sz w:val="24"/>
+                <w:szCs w:val="24"/>
+                <w:lang w:eastAsia="en-GB"/>
+                <w14:ligatures w14:val="standardContextual"/>
+              </w:rPr>
+              <w:tab/>
+            </w:r>
+            <w:r>
+              <w:rPr>
+                <w:rStyle w:val="Hyperlink"/>
+                <w:rFonts w:ascii="Bahnschrift" w:hAnsi="Bahnschrift"/>
+                <w:noProof/>
+              </w:rPr>
+              <w:t>Resources</w:t>
+            </w:r>
+            <w:r>
+              <w:rPr>
+                <w:noProof/>
+                <w:webHidden/>
+              </w:rPr>
+              <w:tab/>
+            </w:r>
+            <w:r>
+              <w:rPr>
+                <w:noProof/>
+                <w:webHidden/>
+              </w:rPr>
+              <w:fldChar w:fldCharType="begin"/>
+            </w:r>
+            <w:r>
+              <w:rPr>
+                <w:noProof/>
+                <w:webHidden/>
+              </w:rPr>
+              <w:instrText xml:space="preserve"> PAGEREF _Toc197025366 \h </w:instrText>
+            </w:r>
+            <w:r>
+              <w:rPr>
+                <w:noProof/>
+                <w:webHidden/>
+              </w:rPr>
+            </w:r>
+            <w:r>
+              <w:rPr>
+                <w:noProof/>
+                <w:webHidden/>
+              </w:rPr>
+              <w:fldChar w:fldCharType="separate"/>
+            </w:r>
+            <w:r>
+              <w:rPr>
+                <w:noProof/>
+                <w:webHidden/>
+              </w:rPr>
+              <w:t>4</w:t>
+            </w:r>
+            <w:r>
+              <w:rPr>
+                <w:noProof/>
+                <w:webHidden/>
+              </w:rPr>
+              <w:fldChar w:fldCharType="end"/>
+            </w:r>
+          </w:hyperlink>
+        </w:p>
+        <w:p>
+          <w:pPr>
+            <w:rPr>
+              <w:b/>
+              <w:bCs/>
+              <w:noProof/>
+            </w:rPr>
+          </w:pPr>
+          <w:r>
+            <w:rPr>
+              <w:b/>
+              <w:bCs/>
+              <w:noProof/>
+            </w:rPr>
+            <w:fldChar w:fldCharType="end"/>
+          </w:r>
+        </w:p>
+        <w:p>
+          <w:pPr>
+            <w:rPr>
+              <w:b/>
+              <w:bCs/>
+              <w:noProof/>
+            </w:rPr>
+          </w:pPr>
+          <w:r>
+            <w:rPr>
+              <w:b/>
+              <w:bCs/>
+              <w:noProof/>
+            </w:rPr>
+            <w:br w:type="page"/>
+          </w:r>
+        </w:p>
+      </w:sdtContent>
+    </w:sdt>
+    <w:p>
+      <w:pPr>
+        <w:pStyle w:val="Heading1"/>
+        <w:rPr>
+          <w:rFonts w:ascii="Bahnschrift" w:hAnsi="Bahnschrift"/>
+        </w:rPr>
+      </w:pPr>
+      <w:bookmarkStart w:id="0" w:name="_Toc197025359"/>
+      <w:r>
+        <w:rPr>
+          <w:rFonts w:ascii="Bahnschrift" w:hAnsi="Bahnschrift"/>
+        </w:rPr>
+        <w:lastRenderedPageBreak/>
+        <w:t>Tests strategy</w:t>
+      </w:r>
+      <w:bookmarkEnd w:id="0"/>
     </w:p>
     <w:p>
       <w:pPr>
-        <w:pStyle w:val="Heading1"/>
-      </w:pPr>
-      <w:bookmarkStart w:id="0" w:name="_Techniques"/>
-      <w:bookmarkEnd w:id="0"/>
-      <w:r>
-        <w:t>Techniques</w:t>
+        <w:rPr>
+          <w:rFonts w:ascii="Bahnschrift" w:hAnsi="Bahnschrift"/>
+        </w:rPr>
+      </w:pPr>
+      <w:r>
+        <w:rPr>
+          <w:rFonts w:ascii="Bahnschrift" w:hAnsi="Bahnschrift"/>
+        </w:rPr>
+        <w:t>I will be using a variety of testing methodologies, white box testing, grey box testing, black box testing</w:t>
+      </w:r>
+      <w:r>
+        <w:rPr>
+          <w:rFonts w:ascii="Bahnschrift" w:hAnsi="Bahnschrift"/>
+        </w:rPr>
+        <w:t>/</w:t>
+      </w:r>
+      <w:r>
+        <w:rPr>
+          <w:rFonts w:ascii="Bahnschrift" w:hAnsi="Bahnschrift"/>
+        </w:rPr>
+        <w:t xml:space="preserve"> play testing. For the white box tests, I will be using the following techniques: unit testing, integration testing, system testing along with static analysis and dynamic analysis</w:t>
+      </w:r>
+      <w:r>
+        <w:rPr>
+          <w:rFonts w:ascii="Bahnschrift" w:hAnsi="Bahnschrift"/>
+        </w:rPr>
+        <w:t>, Ad-hoc techniques will be used too.</w:t>
+      </w:r>
+      <w:r>
+        <w:rPr>
+          <w:rFonts w:ascii="Bahnschrift" w:hAnsi="Bahnschrift"/>
+        </w:rPr>
+        <w:t xml:space="preserve">  </w:t>
+      </w:r>
+      <w:r>
+        <w:rPr>
+          <w:rFonts w:ascii="Bahnschrift" w:hAnsi="Bahnschrift"/>
+        </w:rPr>
+        <w:t xml:space="preserve">Grey box tests will involve having other members of the class test parts of the earth shard to see if a fresh eye can identify issues I have not seen. The methods used by the grey box testers will most likely be ad-hoc tests, but if they wish to use a more formal testing strategy for deeper analysis that will be acceptable. For the black box tests, I will be using alpha and beta tests with third party participants by having them perform playtests as well as having internal playtests.  For the internal playtests I will observe the third-party participants perform playtests without input unless they encounter a significant bug that requires developer input. For the alpha and beta tests I will distribute builds to participants and give them a survey to fill out after completing the build of the game. </w:t>
       </w:r>
     </w:p>
     <w:p>
       <w:pPr>
-        <w:pStyle w:val="Heading2"/>
-      </w:pPr>
-      <w:r>
-        <w:t>Unit Testing</w:t>
-      </w:r>
+        <w:pStyle w:val="Heading1"/>
+        <w:rPr>
+          <w:rFonts w:ascii="Bahnschrift" w:hAnsi="Bahnschrift"/>
+        </w:rPr>
+      </w:pPr>
+      <w:bookmarkStart w:id="1" w:name="_Toc197025360"/>
+      <w:r>
+        <w:rPr>
+          <w:rFonts w:ascii="Bahnschrift" w:hAnsi="Bahnschrift"/>
+        </w:rPr>
+        <w:t>Justification</w:t>
+      </w:r>
+      <w:r>
+        <w:rPr>
+          <w:rFonts w:ascii="Bahnschrift" w:hAnsi="Bahnschrift"/>
+        </w:rPr>
+        <w:t xml:space="preserve"> for choices</w:t>
+      </w:r>
+      <w:bookmarkEnd w:id="1"/>
     </w:p>
     <w:p>
-      <w:r>
-        <w:t>Unit testing is a tec</w:t>
-      </w:r>
-      <w:r>
-        <w:t>hnique used to test individual components of a project. For example, in earth shard this will be used to test the individual components attached to objects in the unity file such as scripts or character controllers. It will focus on the functionality of those single components to make sure they are working correctly.</w:t>
+      <w:pPr>
+        <w:rPr>
+          <w:rFonts w:ascii="Bahnschrift" w:hAnsi="Bahnschrift"/>
+        </w:rPr>
+      </w:pPr>
+      <w:r>
+        <w:rPr>
+          <w:rFonts w:ascii="Bahnschrift" w:hAnsi="Bahnschrift"/>
+        </w:rPr>
+        <w:t xml:space="preserve">The methodologies I have chosen to use are tried and true in the game development and programming field. </w:t>
       </w:r>
     </w:p>
     <w:p>
       <w:pPr>
-        <w:pStyle w:val="Heading2"/>
-      </w:pPr>
-      <w:r>
-        <w:t>Integration Testing</w:t>
+        <w:rPr>
+          <w:rFonts w:ascii="Bahnschrift" w:hAnsi="Bahnschrift"/>
+        </w:rPr>
+      </w:pPr>
+      <w:r>
+        <w:rPr>
+          <w:rFonts w:ascii="Bahnschrift" w:hAnsi="Bahnschrift"/>
+        </w:rPr>
+        <w:t xml:space="preserve">Whitebox testing allows </w:t>
+      </w:r>
+      <w:r>
+        <w:rPr>
+          <w:rFonts w:ascii="Bahnschrift" w:hAnsi="Bahnschrift"/>
+        </w:rPr>
+        <w:t>me,</w:t>
+      </w:r>
+      <w:r>
+        <w:rPr>
+          <w:rFonts w:ascii="Bahnschrift" w:hAnsi="Bahnschrift"/>
+        </w:rPr>
+        <w:t xml:space="preserve"> the developer to </w:t>
+      </w:r>
+      <w:r>
+        <w:rPr>
+          <w:rFonts w:ascii="Bahnschrift" w:hAnsi="Bahnschrift"/>
+        </w:rPr>
+        <w:t>have a clear understanding of what is going on within the program. The techniques I am using allow me to test from the smallest part of the program (unit testing) to testing the entire game (system testing) to find bugs or problems. Ad-hoc testing while not being a documented form of testing will allow me to quickly identify issues before they appear in any formal testing processes. Static and dynamic analysis also benefits ad-hoc testing.</w:t>
       </w:r>
     </w:p>
     <w:p>
-      <w:r>
-        <w:t>Integration testing is a technique used to test the interaction between multiple components. For example, in earth shard this will be testing the interaction between components on an object to make sure both components work together and do not cause any overlap that could result in errors. It also covers the interactions between objects such as a projectiles and enemies.</w:t>
+      <w:pPr>
+        <w:rPr>
+          <w:rFonts w:ascii="Bahnschrift" w:hAnsi="Bahnschrift"/>
+        </w:rPr>
+      </w:pPr>
+      <w:r>
+        <w:rPr>
+          <w:rFonts w:ascii="Bahnschrift" w:hAnsi="Bahnschrift"/>
+        </w:rPr>
+        <w:t xml:space="preserve">Grey box testing is a more informal form of testing I’ll employ when I am struggling with bugs that I can’t quite crack. Having other members of the class make observations or test parts of my program can greatly benefit as other members of the class have different skills sets and experiences that could help identify issues I have not previously encountered. </w:t>
+      </w:r>
+      <w:r>
+        <w:rPr>
+          <w:rFonts w:ascii="Bahnschrift" w:hAnsi="Bahnschrift"/>
+        </w:rPr>
+        <w:t>this has been incredibly beneficial in the past and should greatly benefit this project.</w:t>
       </w:r>
     </w:p>
     <w:p>
       <w:pPr>
-        <w:pStyle w:val="Heading2"/>
-      </w:pPr>
-      <w:r>
-        <w:t>System Testing</w:t>
+        <w:rPr>
+          <w:rFonts w:ascii="Bahnschrift" w:hAnsi="Bahnschrift"/>
+        </w:rPr>
+      </w:pPr>
+      <w:r>
+        <w:rPr>
+          <w:rFonts w:ascii="Bahnschrift" w:hAnsi="Bahnschrift"/>
+        </w:rPr>
+        <w:t xml:space="preserve">Black box testing/play testing is very valuable in catching stray bugs and improving gameplay that is not engaging the players. Using internal playtests and taking notes while observing without giving user input (unless required) will allow me to see where players maybe getting confused or stuck with features or the levels themselves. Also having the internal testers speak their mind while testing will help me understand what players are thinking. This is very beneficial as when earth shard is completed </w:t>
+      </w:r>
+      <w:proofErr w:type="gramStart"/>
+      <w:r>
+        <w:rPr>
+          <w:rFonts w:ascii="Bahnschrift" w:hAnsi="Bahnschrift"/>
+        </w:rPr>
+        <w:t>their</w:t>
+      </w:r>
+      <w:proofErr w:type="gramEnd"/>
+      <w:r>
+        <w:rPr>
+          <w:rFonts w:ascii="Bahnschrift" w:hAnsi="Bahnschrift"/>
+        </w:rPr>
+        <w:t xml:space="preserve"> won’t always be a developer telling the player what to and what not to do so allowing testers to speak their mind while playing will allow me to create a more intuitive experience and address common problems before they occur. The alpha and beta tests will be done more remotely and will be on version of the game that are more complete. These tests will have users fill out surveys after playing and give feedback in the form of rati</w:t>
+      </w:r>
+      <w:r>
+        <w:rPr>
+          <w:rFonts w:ascii="Bahnschrift" w:hAnsi="Bahnschrift"/>
+        </w:rPr>
+        <w:t xml:space="preserve">ng different parts of the game and giving any recommendations they or changes they feel could be added. Player feedback is incredibly valuable as this is a product for them. </w:t>
       </w:r>
     </w:p>
     <w:p>
-      <w:r>
-        <w:t xml:space="preserve">System testing is a technique that tests the overall system. In earth shard this will make sure all components within a finished build are working without a major error that could cause soft locks or crashes. This technique also covers performance too to make sure no major performance issues are occurring. </w:t>
-      </w:r>
+      <w:pPr>
+        <w:pStyle w:val="Heading1"/>
+        <w:rPr>
+          <w:rFonts w:ascii="Bahnschrift" w:hAnsi="Bahnschrift"/>
+        </w:rPr>
+      </w:pPr>
+      <w:bookmarkStart w:id="2" w:name="_Toc197025361"/>
+      <w:r>
+        <w:rPr>
+          <w:rFonts w:ascii="Bahnschrift" w:hAnsi="Bahnschrift"/>
+        </w:rPr>
+        <w:lastRenderedPageBreak/>
+        <w:t>When tests will take place</w:t>
+      </w:r>
+      <w:bookmarkEnd w:id="2"/>
     </w:p>
     <w:p>
       <w:pPr>
-        <w:pStyle w:val="Heading2"/>
-      </w:pPr>
-      <w:r>
-        <w:t>Ad-hoc Testing</w:t>
+        <w:rPr>
+          <w:rFonts w:ascii="Bahnschrift" w:hAnsi="Bahnschrift"/>
+        </w:rPr>
+      </w:pPr>
+      <w:r>
+        <w:rPr>
+          <w:rFonts w:ascii="Bahnschrift" w:hAnsi="Bahnschrift"/>
+        </w:rPr>
+        <w:t xml:space="preserve">White box testing methodology and techniques are being used at the end of every feature that is considered complete to ensure it is functioning. Then at the end of a sprint a wider system test will be performed on the build of that sprint. After the second sprint is complete is when play tests will begin as the version of this game will be in a more complete and testable state compared to the previous build. The third sprint focuses on polish and testing earth shard and will involve the distribution of alpha then beta builds of earth shard to gather wider user feedback. </w:t>
       </w:r>
     </w:p>
     <w:p>
-      <w:r>
-        <w:t>Ad-hoc testing is a</w:t>
-      </w:r>
-      <w:r>
-        <w:t>n informal testing technique used by most developers. It is testing that is done based on intuition and knowledge of the developer. In earth shard this has and will be used throughout its development. Ad-hoc testing can be good for fixing errors before they occur naturally but being an informal technique, many errors could be overlooked that would have been found through a formal testing technique.</w:t>
-      </w:r>
+      <w:pPr>
+        <w:pStyle w:val="Heading1"/>
+        <w:rPr>
+          <w:rFonts w:ascii="Bahnschrift" w:hAnsi="Bahnschrift"/>
+        </w:rPr>
+      </w:pPr>
+      <w:bookmarkStart w:id="3" w:name="_Toc197025362"/>
+      <w:r>
+        <w:rPr>
+          <w:rFonts w:ascii="Bahnschrift" w:hAnsi="Bahnschrift"/>
+        </w:rPr>
+        <w:t>Documenting tests</w:t>
+      </w:r>
+      <w:bookmarkEnd w:id="3"/>
     </w:p>
     <w:p>
       <w:pPr>
-        <w:pStyle w:val="Heading1"/>
-      </w:pPr>
-      <w:r>
-        <w:t>Methodologies</w:t>
+        <w:rPr>
+          <w:rFonts w:ascii="Bahnschrift" w:hAnsi="Bahnschrift"/>
+        </w:rPr>
+      </w:pPr>
+      <w:r>
+        <w:rPr>
+          <w:rFonts w:ascii="Bahnschrift" w:hAnsi="Bahnschrift"/>
+        </w:rPr>
+        <w:t xml:space="preserve">The formal white box tests will be documented through use case tables and compiled into a large testing document. The tests will also be updated on the Gantt chat and if any further tests are needed </w:t>
+      </w:r>
+      <w:r>
+        <w:rPr>
+          <w:rFonts w:ascii="Bahnschrift" w:hAnsi="Bahnschrift"/>
+        </w:rPr>
+        <w:t>t</w:t>
+      </w:r>
+      <w:r>
+        <w:rPr>
+          <w:rFonts w:ascii="Bahnschrift" w:hAnsi="Bahnschrift"/>
+        </w:rPr>
+        <w:t xml:space="preserve">he Gantt chart will be updated as necessary. </w:t>
+      </w:r>
+      <w:r>
+        <w:rPr>
+          <w:rFonts w:ascii="Bahnschrift" w:hAnsi="Bahnschrift"/>
+        </w:rPr>
+        <w:t>As for the playtest results these will be automatically compiled by google forms which will be able to show a wide range of data with its visualisation tools.</w:t>
       </w:r>
     </w:p>
     <w:p>
       <w:pPr>
-        <w:pStyle w:val="Heading2"/>
-      </w:pPr>
-      <w:r>
-        <w:t>White</w:t>
-      </w:r>
-      <w:r>
-        <w:t xml:space="preserve"> </w:t>
-      </w:r>
-      <w:r>
-        <w:t>box Testing</w:t>
+        <w:rPr>
+          <w:rFonts w:ascii="Bahnschrift" w:hAnsi="Bahnschrift"/>
+        </w:rPr>
+      </w:pPr>
+      <w:r>
+        <w:rPr>
+          <w:rFonts w:ascii="Bahnschrift" w:hAnsi="Bahnschrift"/>
+        </w:rPr>
+        <w:t>Github is a tool I am using to track development and through the Github issue tracker I can document bugs I encounter and add them to the development boards for easy tracking.</w:t>
       </w:r>
     </w:p>
     <w:p>
-      <w:r>
-        <w:t xml:space="preserve">Whitebox testing is a methodology used by developers to internally test their software and will use the variety of formal and some informal testing </w:t>
-      </w:r>
-      <w:hyperlink w:anchor="_Techniques" w:history="1">
+      <w:pPr>
+        <w:pStyle w:val="Heading2"/>
+        <w:rPr>
+          <w:rFonts w:ascii="Bahnschrift" w:hAnsi="Bahnschrift"/>
+        </w:rPr>
+      </w:pPr>
+      <w:bookmarkStart w:id="4" w:name="_Toc197025363"/>
+      <w:r>
+        <w:rPr>
+          <w:rFonts w:ascii="Bahnschrift" w:hAnsi="Bahnschrift"/>
+        </w:rPr>
+        <w:t>Sample use case tables</w:t>
+      </w:r>
+      <w:bookmarkEnd w:id="4"/>
+    </w:p>
+    <w:p>
+      <w:pPr>
+        <w:rPr>
+          <w:rFonts w:ascii="Bahnschrift" w:hAnsi="Bahnschrift"/>
+        </w:rPr>
+      </w:pPr>
+      <w:r>
+        <w:rPr>
+          <w:rFonts w:ascii="Bahnschrift" w:hAnsi="Bahnschrift"/>
+        </w:rPr>
+        <w:t>These tests are only hypothetical and do not represent any actual tests that have been conducted in earth shard.</w:t>
+      </w:r>
+    </w:p>
+    <w:tbl>
+      <w:tblPr>
+        <w:tblStyle w:val="TableGrid"/>
+        <w:tblW w:w="0" w:type="auto"/>
+        <w:tblLook w:val="04A0" w:firstRow="1" w:lastRow="0" w:firstColumn="1" w:lastColumn="0" w:noHBand="0" w:noVBand="1"/>
+      </w:tblPr>
+      <w:tblGrid>
+        <w:gridCol w:w="1129"/>
+        <w:gridCol w:w="2410"/>
+        <w:gridCol w:w="1985"/>
+        <w:gridCol w:w="1701"/>
+        <w:gridCol w:w="1791"/>
+      </w:tblGrid>
+      <w:tr>
+        <w:trPr>
+          <w:trHeight w:val="553"/>
+        </w:trPr>
+        <w:tc>
+          <w:tcPr>
+            <w:tcW w:w="9016" w:type="dxa"/>
+            <w:gridSpan w:val="5"/>
+            <w:shd w:val="clear" w:color="auto" w:fill="000000" w:themeFill="text1"/>
+            <w:vAlign w:val="center"/>
+          </w:tcPr>
+          <w:p>
+            <w:pPr>
+              <w:jc w:val="center"/>
+              <w:rPr>
+                <w:rFonts w:ascii="Bahnschrift" w:hAnsi="Bahnschrift"/>
+                <w:b/>
+                <w:bCs/>
+              </w:rPr>
+            </w:pPr>
+            <w:r>
+              <w:rPr>
+                <w:rFonts w:ascii="Bahnschrift" w:hAnsi="Bahnschrift"/>
+                <w:b/>
+                <w:bCs/>
+              </w:rPr>
+              <w:t>Integration Tests</w:t>
+            </w:r>
+          </w:p>
+        </w:tc>
+      </w:tr>
+      <w:tr>
+        <w:tc>
+          <w:tcPr>
+            <w:tcW w:w="1129" w:type="dxa"/>
+            <w:shd w:val="clear" w:color="auto" w:fill="000000" w:themeFill="text1"/>
+          </w:tcPr>
+          <w:p>
+            <w:pPr>
+              <w:jc w:val="center"/>
+              <w:rPr>
+                <w:rFonts w:ascii="Bahnschrift" w:hAnsi="Bahnschrift"/>
+                <w:b/>
+                <w:bCs/>
+              </w:rPr>
+            </w:pPr>
+            <w:r>
+              <w:rPr>
+                <w:rFonts w:ascii="Bahnschrift" w:hAnsi="Bahnschrift"/>
+                <w:b/>
+                <w:bCs/>
+              </w:rPr>
+              <w:t>Test No.</w:t>
+            </w:r>
+          </w:p>
+        </w:tc>
+        <w:tc>
+          <w:tcPr>
+            <w:tcW w:w="2410" w:type="dxa"/>
+            <w:shd w:val="clear" w:color="auto" w:fill="000000" w:themeFill="text1"/>
+          </w:tcPr>
+          <w:p>
+            <w:pPr>
+              <w:jc w:val="center"/>
+              <w:rPr>
+                <w:rFonts w:ascii="Bahnschrift" w:hAnsi="Bahnschrift"/>
+                <w:b/>
+                <w:bCs/>
+              </w:rPr>
+            </w:pPr>
+            <w:r>
+              <w:rPr>
+                <w:rFonts w:ascii="Bahnschrift" w:hAnsi="Bahnschrift"/>
+                <w:b/>
+                <w:bCs/>
+              </w:rPr>
+              <w:t>Description of Test</w:t>
+            </w:r>
+          </w:p>
+        </w:tc>
+        <w:tc>
+          <w:tcPr>
+            <w:tcW w:w="1985" w:type="dxa"/>
+            <w:shd w:val="clear" w:color="auto" w:fill="000000" w:themeFill="text1"/>
+          </w:tcPr>
+          <w:p>
+            <w:pPr>
+              <w:jc w:val="center"/>
+              <w:rPr>
+                <w:rFonts w:ascii="Bahnschrift" w:hAnsi="Bahnschrift"/>
+                <w:b/>
+                <w:bCs/>
+              </w:rPr>
+            </w:pPr>
+            <w:r>
+              <w:rPr>
+                <w:rFonts w:ascii="Bahnschrift" w:hAnsi="Bahnschrift"/>
+                <w:b/>
+                <w:bCs/>
+              </w:rPr>
+              <w:t>Expected Result</w:t>
+            </w:r>
+          </w:p>
+        </w:tc>
+        <w:tc>
+          <w:tcPr>
+            <w:tcW w:w="1701" w:type="dxa"/>
+            <w:shd w:val="clear" w:color="auto" w:fill="000000" w:themeFill="text1"/>
+          </w:tcPr>
+          <w:p>
+            <w:pPr>
+              <w:jc w:val="center"/>
+              <w:rPr>
+                <w:rFonts w:ascii="Bahnschrift" w:hAnsi="Bahnschrift"/>
+                <w:b/>
+                <w:bCs/>
+              </w:rPr>
+            </w:pPr>
+            <w:r>
+              <w:rPr>
+                <w:rFonts w:ascii="Bahnschrift" w:hAnsi="Bahnschrift"/>
+                <w:b/>
+                <w:bCs/>
+              </w:rPr>
+              <w:t>Actual Result</w:t>
+            </w:r>
+          </w:p>
+        </w:tc>
+        <w:tc>
+          <w:tcPr>
+            <w:tcW w:w="1791" w:type="dxa"/>
+            <w:shd w:val="clear" w:color="auto" w:fill="000000" w:themeFill="text1"/>
+          </w:tcPr>
+          <w:p>
+            <w:pPr>
+              <w:jc w:val="center"/>
+              <w:rPr>
+                <w:rFonts w:ascii="Bahnschrift" w:hAnsi="Bahnschrift"/>
+                <w:b/>
+                <w:bCs/>
+              </w:rPr>
+            </w:pPr>
+            <w:r>
+              <w:rPr>
+                <w:rFonts w:ascii="Bahnschrift" w:hAnsi="Bahnschrift"/>
+                <w:b/>
+                <w:bCs/>
+              </w:rPr>
+              <w:t>Revisions</w:t>
+            </w:r>
+          </w:p>
+        </w:tc>
+      </w:tr>
+      <w:tr>
+        <w:trPr>
+          <w:trHeight w:val="1149"/>
+        </w:trPr>
+        <w:tc>
+          <w:tcPr>
+            <w:tcW w:w="1129" w:type="dxa"/>
+            <w:shd w:val="clear" w:color="auto" w:fill="000000" w:themeFill="text1"/>
+            <w:vAlign w:val="center"/>
+          </w:tcPr>
+          <w:p>
+            <w:pPr>
+              <w:jc w:val="center"/>
+              <w:rPr>
+                <w:rFonts w:ascii="Bahnschrift" w:hAnsi="Bahnschrift"/>
+                <w:b/>
+                <w:bCs/>
+              </w:rPr>
+            </w:pPr>
+            <w:r>
+              <w:rPr>
+                <w:rFonts w:ascii="Bahnschrift" w:hAnsi="Bahnschrift"/>
+                <w:b/>
+                <w:bCs/>
+              </w:rPr>
+              <w:t>1</w:t>
+            </w:r>
+          </w:p>
+        </w:tc>
+        <w:tc>
+          <w:tcPr>
+            <w:tcW w:w="2410" w:type="dxa"/>
+          </w:tcPr>
+          <w:p>
+            <w:pPr>
+              <w:rPr>
+                <w:rFonts w:ascii="Bahnschrift" w:hAnsi="Bahnschrift"/>
+              </w:rPr>
+            </w:pPr>
+            <w:r>
+              <w:rPr>
+                <w:rFonts w:ascii="Bahnschrift" w:hAnsi="Bahnschrift"/>
+              </w:rPr>
+              <w:t>collision detect</w:t>
+            </w:r>
+            <w:r>
+              <w:rPr>
+                <w:rFonts w:ascii="Bahnschrift" w:hAnsi="Bahnschrift"/>
+              </w:rPr>
+              <w:t>ion</w:t>
+            </w:r>
+            <w:r>
+              <w:rPr>
+                <w:rFonts w:ascii="Bahnschrift" w:hAnsi="Bahnschrift"/>
+              </w:rPr>
+              <w:t xml:space="preserve"> between player projectile and switch </w:t>
+            </w:r>
+          </w:p>
+        </w:tc>
+        <w:tc>
+          <w:tcPr>
+            <w:tcW w:w="1985" w:type="dxa"/>
+          </w:tcPr>
+          <w:p>
+            <w:pPr>
+              <w:rPr>
+                <w:rFonts w:ascii="Bahnschrift" w:hAnsi="Bahnschrift"/>
+              </w:rPr>
+            </w:pPr>
+            <w:r>
+              <w:rPr>
+                <w:rFonts w:ascii="Bahnschrift" w:hAnsi="Bahnschrift"/>
+              </w:rPr>
+              <w:t>Console should output “collision detected” when a collision occurs.</w:t>
+            </w:r>
+          </w:p>
+        </w:tc>
+        <w:tc>
+          <w:tcPr>
+            <w:tcW w:w="1701" w:type="dxa"/>
+          </w:tcPr>
+          <w:p>
+            <w:pPr>
+              <w:rPr>
+                <w:rFonts w:ascii="Bahnschrift" w:hAnsi="Bahnschrift"/>
+              </w:rPr>
+            </w:pPr>
+            <w:r>
+              <w:rPr>
+                <w:rFonts w:ascii="Bahnschrift" w:hAnsi="Bahnschrift"/>
+              </w:rPr>
+              <w:t>Console only output collision half of the time.</w:t>
+            </w:r>
+          </w:p>
+        </w:tc>
+        <w:tc>
+          <w:tcPr>
+            <w:tcW w:w="1791" w:type="dxa"/>
+          </w:tcPr>
+          <w:p>
+            <w:pPr>
+              <w:rPr>
+                <w:rFonts w:ascii="Bahnschrift" w:hAnsi="Bahnschrift"/>
+              </w:rPr>
+            </w:pPr>
+            <w:r>
+              <w:rPr>
+                <w:rFonts w:ascii="Bahnschrift" w:hAnsi="Bahnschrift"/>
+              </w:rPr>
+              <w:t>Changed collider to dynamic collisions.</w:t>
+            </w:r>
+          </w:p>
+        </w:tc>
+      </w:tr>
+      <w:tr>
+        <w:trPr>
+          <w:trHeight w:val="1149"/>
+        </w:trPr>
+        <w:tc>
+          <w:tcPr>
+            <w:tcW w:w="1129" w:type="dxa"/>
+            <w:shd w:val="clear" w:color="auto" w:fill="000000" w:themeFill="text1"/>
+            <w:vAlign w:val="center"/>
+          </w:tcPr>
+          <w:p>
+            <w:pPr>
+              <w:jc w:val="center"/>
+              <w:rPr>
+                <w:rFonts w:ascii="Bahnschrift" w:hAnsi="Bahnschrift"/>
+                <w:b/>
+                <w:bCs/>
+              </w:rPr>
+            </w:pPr>
+            <w:r>
+              <w:rPr>
+                <w:rFonts w:ascii="Bahnschrift" w:hAnsi="Bahnschrift"/>
+                <w:b/>
+                <w:bCs/>
+              </w:rPr>
+              <w:t>2</w:t>
+            </w:r>
+          </w:p>
+        </w:tc>
+        <w:tc>
+          <w:tcPr>
+            <w:tcW w:w="2410" w:type="dxa"/>
+          </w:tcPr>
+          <w:p>
+            <w:pPr>
+              <w:rPr>
+                <w:rFonts w:ascii="Bahnschrift" w:hAnsi="Bahnschrift"/>
+              </w:rPr>
+            </w:pPr>
+            <w:r>
+              <w:rPr>
+                <w:rFonts w:ascii="Bahnschrift" w:hAnsi="Bahnschrift"/>
+              </w:rPr>
+              <w:t>Enemy death counter opens door at 10 dead enemies</w:t>
+            </w:r>
+          </w:p>
+        </w:tc>
+        <w:tc>
+          <w:tcPr>
+            <w:tcW w:w="1985" w:type="dxa"/>
+          </w:tcPr>
+          <w:p>
+            <w:pPr>
+              <w:rPr>
+                <w:rFonts w:ascii="Bahnschrift" w:hAnsi="Bahnschrift"/>
+              </w:rPr>
+            </w:pPr>
+            <w:r>
+              <w:rPr>
+                <w:rFonts w:ascii="Bahnschrift" w:hAnsi="Bahnschrift"/>
+              </w:rPr>
+              <w:t>Door should open once all enemies in zone are killed.</w:t>
+            </w:r>
+          </w:p>
+        </w:tc>
+        <w:tc>
+          <w:tcPr>
+            <w:tcW w:w="1701" w:type="dxa"/>
+          </w:tcPr>
+          <w:p>
+            <w:pPr>
+              <w:rPr>
+                <w:rFonts w:ascii="Bahnschrift" w:hAnsi="Bahnschrift"/>
+              </w:rPr>
+            </w:pPr>
+            <w:r>
+              <w:rPr>
+                <w:rFonts w:ascii="Bahnschrift" w:hAnsi="Bahnschrift"/>
+              </w:rPr>
+              <w:t>Door opened when all enemies died.</w:t>
+            </w:r>
+          </w:p>
+        </w:tc>
+        <w:tc>
+          <w:tcPr>
+            <w:tcW w:w="1791" w:type="dxa"/>
+          </w:tcPr>
+          <w:p>
+            <w:pPr>
+              <w:rPr>
+                <w:rFonts w:ascii="Bahnschrift" w:hAnsi="Bahnschrift"/>
+              </w:rPr>
+            </w:pPr>
+            <w:r>
+              <w:rPr>
+                <w:rFonts w:ascii="Bahnschrift" w:hAnsi="Bahnschrift"/>
+              </w:rPr>
+              <w:t>None required.</w:t>
+            </w:r>
+          </w:p>
+        </w:tc>
+      </w:tr>
+    </w:tbl>
+    <w:p>
+      <w:pPr>
+        <w:rPr>
+          <w:rFonts w:ascii="Bahnschrift" w:hAnsi="Bahnschrift"/>
+        </w:rPr>
+      </w:pPr>
+    </w:p>
+    <w:p>
+      <w:pPr>
+        <w:pStyle w:val="Heading2"/>
+        <w:rPr>
+          <w:rFonts w:ascii="Bahnschrift" w:hAnsi="Bahnschrift"/>
+        </w:rPr>
+      </w:pPr>
+      <w:bookmarkStart w:id="5" w:name="_Toc197025364"/>
+      <w:r>
+        <w:rPr>
+          <w:rFonts w:ascii="Bahnschrift" w:hAnsi="Bahnschrift"/>
+        </w:rPr>
+        <w:t>Sample survey</w:t>
+      </w:r>
+      <w:bookmarkEnd w:id="5"/>
+      <w:r>
+        <w:rPr>
+          <w:rFonts w:ascii="Bahnschrift" w:hAnsi="Bahnschrift"/>
+        </w:rPr>
+        <w:t xml:space="preserve"> </w:t>
+      </w:r>
+    </w:p>
+    <w:p>
+      <w:pPr>
+        <w:rPr>
+          <w:rFonts w:ascii="Bahnschrift" w:hAnsi="Bahnschrift"/>
+        </w:rPr>
+      </w:pPr>
+      <w:hyperlink r:id="rId9" w:history="1">
         <w:r>
           <w:rPr>
             <w:rStyle w:val="Hyperlink"/>
+            <w:rFonts w:ascii="Bahnschrift" w:hAnsi="Bahnschrift"/>
           </w:rPr>
-          <w:t>techniques</w:t>
+          <w:t>Survey link Here!</w:t>
         </w:r>
       </w:hyperlink>
-      <w:r>
-        <w:t xml:space="preserve">. White box </w:t>
-      </w:r>
-      <w:r>
-        <w:lastRenderedPageBreak/>
-        <w:t>testing requires the developers to understand the internal framework of the program. For example, in earth shard myself being the main developer will be doing white box testing using the mentioned techniques as I understand how earth shard should function.</w:t>
-      </w:r>
     </w:p>
     <w:p>
       <w:pPr>
-        <w:pStyle w:val="Heading2"/>
-      </w:pPr>
-      <w:r>
-        <w:t>Black</w:t>
-      </w:r>
-      <w:r>
-        <w:t xml:space="preserve"> </w:t>
-      </w:r>
-      <w:r>
-        <w:t>box Testing</w:t>
-      </w:r>
+        <w:pStyle w:val="Heading3"/>
+        <w:rPr>
+          <w:rFonts w:ascii="Bahnschrift" w:hAnsi="Bahnschrift"/>
+        </w:rPr>
+      </w:pPr>
+      <w:bookmarkStart w:id="6" w:name="_Toc197025365"/>
+      <w:r>
+        <w:rPr>
+          <w:rFonts w:ascii="Bahnschrift" w:hAnsi="Bahnschrift"/>
+        </w:rPr>
+        <w:lastRenderedPageBreak/>
+        <w:t>Survey Screenshots</w:t>
+      </w:r>
+      <w:bookmarkEnd w:id="6"/>
     </w:p>
     <w:p>
-      <w:r>
-        <w:t xml:space="preserve">Black box testing is a testing technique used by third party testers as they have no understanding of the internal workings of the program. In earth shard this will take the form of </w:t>
-      </w:r>
-      <w:hyperlink w:anchor="_Playtesting" w:history="1">
-        <w:r>
-          <w:rPr>
-            <w:rStyle w:val="Hyperlink"/>
-          </w:rPr>
-          <w:t>playtesting</w:t>
-        </w:r>
-      </w:hyperlink>
-      <w:r>
-        <w:t>.</w:t>
+      <w:pPr>
+        <w:rPr>
+          <w:rFonts w:ascii="Bahnschrift" w:hAnsi="Bahnschrift"/>
+        </w:rPr>
+      </w:pPr>
+      <w:r>
+        <w:rPr>
+          <w:rFonts w:ascii="Bahnschrift" w:hAnsi="Bahnschrift"/>
+          <w:noProof/>
+        </w:rPr>
+        <w:drawing>
+          <wp:inline distT="0" distB="0" distL="0" distR="0" wp14:anchorId="425989BF" wp14:editId="1D86699D">
+            <wp:extent cx="2872122" cy="3581400"/>
+            <wp:effectExtent l="0" t="0" r="4445" b="0"/>
+            <wp:docPr id="531542367" name="Picture 1"/>
+            <wp:cNvGraphicFramePr>
+              <a:graphicFrameLocks xmlns:a="http://schemas.openxmlformats.org/drawingml/2006/main" noChangeAspect="1"/>
+            </wp:cNvGraphicFramePr>
+            <a:graphic xmlns:a="http://schemas.openxmlformats.org/drawingml/2006/main">
+              <a:graphicData uri="http://schemas.openxmlformats.org/drawingml/2006/picture">
+                <pic:pic xmlns:pic="http://schemas.openxmlformats.org/drawingml/2006/picture">
+                  <pic:nvPicPr>
+                    <pic:cNvPr id="531542367" name=""/>
+                    <pic:cNvPicPr/>
+                  </pic:nvPicPr>
+                  <pic:blipFill>
+                    <a:blip r:embed="rId10"/>
+                    <a:stretch>
+                      <a:fillRect/>
+                    </a:stretch>
+                  </pic:blipFill>
+                  <pic:spPr>
+                    <a:xfrm>
+                      <a:off x="0" y="0"/>
+                      <a:ext cx="2885398" cy="3597955"/>
+                    </a:xfrm>
+                    <a:prstGeom prst="rect">
+                      <a:avLst/>
+                    </a:prstGeom>
+                  </pic:spPr>
+                </pic:pic>
+              </a:graphicData>
+            </a:graphic>
+          </wp:inline>
+        </w:drawing>
+      </w:r>
+      <w:r>
+        <w:rPr>
+          <w:rFonts w:ascii="Bahnschrift" w:hAnsi="Bahnschrift"/>
+          <w:noProof/>
+        </w:rPr>
+        <w:t xml:space="preserve"> </w:t>
+      </w:r>
+      <w:r>
+        <w:rPr>
+          <w:rFonts w:ascii="Bahnschrift" w:hAnsi="Bahnschrift"/>
+          <w:noProof/>
+        </w:rPr>
+        <w:drawing>
+          <wp:inline distT="0" distB="0" distL="0" distR="0" wp14:anchorId="619BFA8F" wp14:editId="446B3836">
+            <wp:extent cx="2778760" cy="3171284"/>
+            <wp:effectExtent l="0" t="0" r="2540" b="0"/>
+            <wp:docPr id="118844174" name="Picture 1"/>
+            <wp:cNvGraphicFramePr>
+              <a:graphicFrameLocks xmlns:a="http://schemas.openxmlformats.org/drawingml/2006/main" noChangeAspect="1"/>
+            </wp:cNvGraphicFramePr>
+            <a:graphic xmlns:a="http://schemas.openxmlformats.org/drawingml/2006/main">
+              <a:graphicData uri="http://schemas.openxmlformats.org/drawingml/2006/picture">
+                <pic:pic xmlns:pic="http://schemas.openxmlformats.org/drawingml/2006/picture">
+                  <pic:nvPicPr>
+                    <pic:cNvPr id="118844174" name=""/>
+                    <pic:cNvPicPr/>
+                  </pic:nvPicPr>
+                  <pic:blipFill>
+                    <a:blip r:embed="rId11"/>
+                    <a:stretch>
+                      <a:fillRect/>
+                    </a:stretch>
+                  </pic:blipFill>
+                  <pic:spPr>
+                    <a:xfrm>
+                      <a:off x="0" y="0"/>
+                      <a:ext cx="2792932" cy="3187458"/>
+                    </a:xfrm>
+                    <a:prstGeom prst="rect">
+                      <a:avLst/>
+                    </a:prstGeom>
+                  </pic:spPr>
+                </pic:pic>
+              </a:graphicData>
+            </a:graphic>
+          </wp:inline>
+        </w:drawing>
+      </w:r>
+      <w:r>
+        <w:rPr>
+          <w:rFonts w:ascii="Bahnschrift" w:hAnsi="Bahnschrift"/>
+          <w:noProof/>
+        </w:rPr>
+        <w:t xml:space="preserve"> </w:t>
+      </w:r>
+      <w:r>
+        <w:rPr>
+          <w:rFonts w:ascii="Bahnschrift" w:hAnsi="Bahnschrift"/>
+          <w:noProof/>
+        </w:rPr>
+        <w:drawing>
+          <wp:inline distT="0" distB="0" distL="0" distR="0" wp14:anchorId="185EF1B8" wp14:editId="066A6D1B">
+            <wp:extent cx="3094947" cy="2834005"/>
+            <wp:effectExtent l="0" t="0" r="0" b="4445"/>
+            <wp:docPr id="1605065725" name="Picture 1"/>
+            <wp:cNvGraphicFramePr>
+              <a:graphicFrameLocks xmlns:a="http://schemas.openxmlformats.org/drawingml/2006/main" noChangeAspect="1"/>
+            </wp:cNvGraphicFramePr>
+            <a:graphic xmlns:a="http://schemas.openxmlformats.org/drawingml/2006/main">
+              <a:graphicData uri="http://schemas.openxmlformats.org/drawingml/2006/picture">
+                <pic:pic xmlns:pic="http://schemas.openxmlformats.org/drawingml/2006/picture">
+                  <pic:nvPicPr>
+                    <pic:cNvPr id="1605065725" name=""/>
+                    <pic:cNvPicPr/>
+                  </pic:nvPicPr>
+                  <pic:blipFill>
+                    <a:blip r:embed="rId12"/>
+                    <a:stretch>
+                      <a:fillRect/>
+                    </a:stretch>
+                  </pic:blipFill>
+                  <pic:spPr>
+                    <a:xfrm>
+                      <a:off x="0" y="0"/>
+                      <a:ext cx="3113332" cy="2850839"/>
+                    </a:xfrm>
+                    <a:prstGeom prst="rect">
+                      <a:avLst/>
+                    </a:prstGeom>
+                  </pic:spPr>
+                </pic:pic>
+              </a:graphicData>
+            </a:graphic>
+          </wp:inline>
+        </w:drawing>
+      </w:r>
+      <w:r>
+        <w:rPr>
+          <w:rFonts w:ascii="Bahnschrift" w:hAnsi="Bahnschrift"/>
+          <w:noProof/>
+        </w:rPr>
+        <w:t xml:space="preserve"> </w:t>
+      </w:r>
+      <w:r>
+        <w:rPr>
+          <w:rFonts w:ascii="Bahnschrift" w:hAnsi="Bahnschrift"/>
+          <w:noProof/>
+        </w:rPr>
+        <w:drawing>
+          <wp:inline distT="0" distB="0" distL="0" distR="0" wp14:anchorId="3123EDCD" wp14:editId="337201EF">
+            <wp:extent cx="2562225" cy="3521996"/>
+            <wp:effectExtent l="0" t="0" r="0" b="2540"/>
+            <wp:docPr id="1016302381" name="Picture 1"/>
+            <wp:cNvGraphicFramePr>
+              <a:graphicFrameLocks xmlns:a="http://schemas.openxmlformats.org/drawingml/2006/main" noChangeAspect="1"/>
+            </wp:cNvGraphicFramePr>
+            <a:graphic xmlns:a="http://schemas.openxmlformats.org/drawingml/2006/main">
+              <a:graphicData uri="http://schemas.openxmlformats.org/drawingml/2006/picture">
+                <pic:pic xmlns:pic="http://schemas.openxmlformats.org/drawingml/2006/picture">
+                  <pic:nvPicPr>
+                    <pic:cNvPr id="1016302381" name=""/>
+                    <pic:cNvPicPr/>
+                  </pic:nvPicPr>
+                  <pic:blipFill>
+                    <a:blip r:embed="rId13"/>
+                    <a:stretch>
+                      <a:fillRect/>
+                    </a:stretch>
+                  </pic:blipFill>
+                  <pic:spPr>
+                    <a:xfrm>
+                      <a:off x="0" y="0"/>
+                      <a:ext cx="2569100" cy="3531446"/>
+                    </a:xfrm>
+                    <a:prstGeom prst="rect">
+                      <a:avLst/>
+                    </a:prstGeom>
+                  </pic:spPr>
+                </pic:pic>
+              </a:graphicData>
+            </a:graphic>
+          </wp:inline>
+        </w:drawing>
       </w:r>
     </w:p>
     <w:p>
       <w:pPr>
-        <w:pStyle w:val="Heading3"/>
-      </w:pPr>
-      <w:bookmarkStart w:id="1" w:name="_Playtesting"/>
-      <w:bookmarkEnd w:id="1"/>
-      <w:r>
-        <w:t>Playtesting</w:t>
-      </w:r>
-    </w:p>
-    <w:p>
-      <w:r>
-        <w:t>This methodology involves giving a range of players builds of a game and having them play through them to record data and gather feedback either through verbal communication or as I will be using</w:t>
-      </w:r>
-      <w:r>
-        <w:t>,</w:t>
-      </w:r>
-      <w:r>
-        <w:t xml:space="preserve"> </w:t>
-      </w:r>
-      <w:r>
-        <w:t>a</w:t>
-      </w:r>
-      <w:r>
-        <w:t xml:space="preserve"> google form. </w:t>
-      </w:r>
-      <w:r>
-        <w:t>Playtesting is crucial in ensuring the product is fun and engaging. It is also crucial in making sure that there are no major bugs as players tend play games differently than intended or how the developers have been playing.</w:t>
-      </w:r>
-    </w:p>
-    <w:p/>
-    <w:p>
-      <w:pPr>
         <w:pStyle w:val="Heading1"/>
-      </w:pPr>
-      <w:r>
-        <w:t>R</w:t>
-      </w:r>
-      <w:r>
-        <w:t>esources</w:t>
-      </w:r>
+        <w:rPr>
+          <w:rFonts w:ascii="Bahnschrift" w:hAnsi="Bahnschrift"/>
+        </w:rPr>
+      </w:pPr>
+      <w:bookmarkStart w:id="7" w:name="_Toc197025366"/>
+      <w:r>
+        <w:rPr>
+          <w:rFonts w:ascii="Bahnschrift" w:hAnsi="Bahnschrift"/>
+        </w:rPr>
+        <w:t>Resources</w:t>
+      </w:r>
+      <w:bookmarkEnd w:id="7"/>
     </w:p>
     <w:p>
       <w:pPr>
@@ -207,9 +2040,15 @@
           <w:ilvl w:val="0"/>
           <w:numId w:val="1"/>
         </w:numPr>
-      </w:pPr>
-      <w:r>
-        <w:t>PC</w:t>
+        <w:rPr>
+          <w:rFonts w:ascii="Bahnschrift" w:hAnsi="Bahnschrift"/>
+        </w:rPr>
+      </w:pPr>
+      <w:r>
+        <w:rPr>
+          <w:rFonts w:ascii="Bahnschrift" w:hAnsi="Bahnschrift"/>
+        </w:rPr>
+        <w:t>PC with keyboard and mouse</w:t>
       </w:r>
     </w:p>
     <w:p>
@@ -219,9 +2058,15 @@
           <w:ilvl w:val="0"/>
           <w:numId w:val="1"/>
         </w:numPr>
-      </w:pPr>
-      <w:r>
-        <w:t>Unity</w:t>
+        <w:rPr>
+          <w:rFonts w:ascii="Bahnschrift" w:hAnsi="Bahnschrift"/>
+        </w:rPr>
+      </w:pPr>
+      <w:r>
+        <w:rPr>
+          <w:rFonts w:ascii="Bahnschrift" w:hAnsi="Bahnschrift"/>
+        </w:rPr>
+        <w:t>In house testers</w:t>
       </w:r>
     </w:p>
     <w:p>
@@ -231,9 +2076,15 @@
           <w:ilvl w:val="0"/>
           <w:numId w:val="1"/>
         </w:numPr>
-      </w:pPr>
-      <w:r>
-        <w:t>Testing survey</w:t>
+        <w:rPr>
+          <w:rFonts w:ascii="Bahnschrift" w:hAnsi="Bahnschrift"/>
+        </w:rPr>
+      </w:pPr>
+      <w:r>
+        <w:rPr>
+          <w:rFonts w:ascii="Bahnschrift" w:hAnsi="Bahnschrift"/>
+        </w:rPr>
+        <w:t>Google forms</w:t>
       </w:r>
     </w:p>
     <w:p>
@@ -243,9 +2094,15 @@
           <w:ilvl w:val="0"/>
           <w:numId w:val="1"/>
         </w:numPr>
-      </w:pPr>
-      <w:r>
-        <w:t>Testing documents</w:t>
+        <w:rPr>
+          <w:rFonts w:ascii="Bahnschrift" w:hAnsi="Bahnschrift"/>
+        </w:rPr>
+      </w:pPr>
+      <w:r>
+        <w:rPr>
+          <w:rFonts w:ascii="Bahnschrift" w:hAnsi="Bahnschrift"/>
+        </w:rPr>
+        <w:t>Third party testers</w:t>
       </w:r>
     </w:p>
     <w:p>
@@ -255,27 +2112,363 @@
           <w:ilvl w:val="0"/>
           <w:numId w:val="1"/>
         </w:numPr>
-      </w:pPr>
-      <w:r>
-        <w:t>Testing survey</w:t>
-      </w:r>
+        <w:rPr>
+          <w:rFonts w:ascii="Bahnschrift" w:hAnsi="Bahnschrift"/>
+        </w:rPr>
+      </w:pPr>
+      <w:r>
+        <w:rPr>
+          <w:rFonts w:ascii="Bahnschrift" w:hAnsi="Bahnschrift"/>
+        </w:rPr>
+        <w:t>Microsoft word</w:t>
+      </w:r>
+    </w:p>
+    <w:p>
+      <w:pPr>
+        <w:pStyle w:val="ListParagraph"/>
+        <w:numPr>
+          <w:ilvl w:val="0"/>
+          <w:numId w:val="1"/>
+        </w:numPr>
+        <w:rPr>
+          <w:rFonts w:ascii="Bahnschrift" w:hAnsi="Bahnschrift"/>
+        </w:rPr>
+      </w:pPr>
+      <w:r>
+        <w:rPr>
+          <w:rFonts w:ascii="Bahnschrift" w:hAnsi="Bahnschrift"/>
+        </w:rPr>
+        <w:lastRenderedPageBreak/>
+        <w:t>Internet access</w:t>
+      </w:r>
+    </w:p>
+    <w:p>
+      <w:pPr>
+        <w:pStyle w:val="ListParagraph"/>
+        <w:numPr>
+          <w:ilvl w:val="0"/>
+          <w:numId w:val="1"/>
+        </w:numPr>
+        <w:rPr>
+          <w:rFonts w:ascii="Bahnschrift" w:hAnsi="Bahnschrift"/>
+        </w:rPr>
+      </w:pPr>
+      <w:r>
+        <w:rPr>
+          <w:rFonts w:ascii="Bahnschrift" w:hAnsi="Bahnschrift"/>
+        </w:rPr>
+        <w:t>Build of earth shard</w:t>
+      </w:r>
+    </w:p>
+    <w:p>
+      <w:pPr>
+        <w:pStyle w:val="ListParagraph"/>
+        <w:numPr>
+          <w:ilvl w:val="0"/>
+          <w:numId w:val="1"/>
+        </w:numPr>
+        <w:rPr>
+          <w:rFonts w:ascii="Bahnschrift" w:hAnsi="Bahnschrift"/>
+        </w:rPr>
+      </w:pPr>
+      <w:r>
+        <w:rPr>
+          <w:rFonts w:ascii="Bahnschrift" w:hAnsi="Bahnschrift"/>
+        </w:rPr>
+        <w:t>Unity</w:t>
+      </w:r>
+    </w:p>
+    <w:p>
+      <w:pPr>
+        <w:pStyle w:val="ListParagraph"/>
+        <w:numPr>
+          <w:ilvl w:val="0"/>
+          <w:numId w:val="1"/>
+        </w:numPr>
+        <w:rPr>
+          <w:rFonts w:ascii="Bahnschrift" w:hAnsi="Bahnschrift"/>
+        </w:rPr>
+      </w:pPr>
+      <w:proofErr w:type="spellStart"/>
+      <w:r>
+        <w:rPr>
+          <w:rFonts w:ascii="Bahnschrift" w:hAnsi="Bahnschrift"/>
+        </w:rPr>
+        <w:t>github</w:t>
+      </w:r>
+      <w:proofErr w:type="spellEnd"/>
+      <w:r>
+        <w:rPr>
+          <w:rFonts w:ascii="Bahnschrift" w:hAnsi="Bahnschrift"/>
+        </w:rPr>
+        <w:t xml:space="preserve"> </w:t>
+      </w:r>
+    </w:p>
+    <w:p>
+      <w:pPr>
+        <w:rPr>
+          <w:rFonts w:ascii="Bahnschrift" w:hAnsi="Bahnschrift"/>
+        </w:rPr>
+      </w:pPr>
     </w:p>
     <w:sectPr>
+      <w:headerReference w:type="default" r:id="rId14"/>
+      <w:footerReference w:type="default" r:id="rId15"/>
       <w:pgSz w:w="11906" w:h="16838"/>
       <w:pgMar w:top="1440" w:right="1440" w:bottom="1440" w:left="1440" w:header="708" w:footer="708" w:gutter="0"/>
+      <w:pgNumType w:start="0"/>
       <w:cols w:space="708"/>
+      <w:titlePg/>
       <w:docGrid w:linePitch="360"/>
     </w:sectPr>
   </w:body>
 </w:document>
 </file>
 
+<file path=word/endnotes.xml><?xml version="1.0" encoding="utf-8"?>
+<w:endnotes xmlns:wpc="http://schemas.microsoft.com/office/word/2010/wordprocessingCanvas" xmlns:cx="http://schemas.microsoft.com/office/drawing/2014/chartex" xmlns:cx1="http://schemas.microsoft.com/office/drawing/2015/9/8/chartex" xmlns:cx2="http://schemas.microsoft.com/office/drawing/2015/10/21/chartex" xmlns:cx3="http://schemas.microsoft.com/office/drawing/2016/5/9/chartex" xmlns:cx4="http://schemas.microsoft.com/office/drawing/2016/5/10/chartex" xmlns:cx5="http://schemas.microsoft.com/office/drawing/2016/5/11/chartex" xmlns:cx6="http://schemas.microsoft.com/office/drawing/2016/5/12/chartex" xmlns:cx7="http://schemas.microsoft.com/office/drawing/2016/5/13/chartex" xmlns:cx8="http://schemas.microsoft.com/office/drawing/2016/5/14/chartex" xmlns:mc="http://schemas.openxmlformats.org/markup-compatibility/2006" xmlns:aink="http://schemas.microsoft.com/office/drawing/2016/ink" xmlns:am3d="http://schemas.microsoft.com/office/drawing/2017/model3d" xmlns:o="urn:schemas-microsoft-com:office:office" xmlns:oel="http://schemas.microsoft.com/office/2019/extlst" xmlns:r="http://schemas.openxmlformats.org/officeDocument/2006/relationships" xmlns:m="http://schemas.openxmlformats.org/officeDocument/2006/math" xmlns:v="urn:schemas-microsoft-com:vml" xmlns:wp14="http://schemas.microsoft.com/office/word/2010/wordprocessingDrawing" xmlns:wp="http://schemas.openxmlformats.org/drawingml/2006/wordprocessingDrawing" xmlns:w10="urn:schemas-microsoft-com:office:word" xmlns:w="http://schemas.openxmlformats.org/wordprocessingml/2006/main" xmlns:w14="http://schemas.microsoft.com/office/word/2010/wordml" xmlns:w15="http://schemas.microsoft.com/office/word/2012/wordml" xmlns:w16cex="http://schemas.microsoft.com/office/word/2018/wordml/cex" xmlns:w16cid="http://schemas.microsoft.com/office/word/2016/wordml/cid" xmlns:w16="http://schemas.microsoft.com/office/word/2018/wordml" xmlns:w16du="http://schemas.microsoft.com/office/word/2023/wordml/word16du" xmlns:w16sdtdh="http://schemas.microsoft.com/office/word/2020/wordml/sdtdatahash" xmlns:w16sdtfl="http://schemas.microsoft.com/office/word/2024/wordml/sdtformatlock" xmlns:w16se="http://schemas.microsoft.com/office/word/2015/wordml/symex" xmlns:wpg="http://schemas.microsoft.com/office/word/2010/wordprocessingGroup" xmlns:wpi="http://schemas.microsoft.com/office/word/2010/wordprocessingInk" xmlns:wne="http://schemas.microsoft.com/office/word/2006/wordml" xmlns:wps="http://schemas.microsoft.com/office/word/2010/wordprocessingShape" mc:Ignorable="w14 w15 w16se w16cid w16 w16cex w16sdtdh w16sdtfl w16du wp14">
+  <w:endnote w:type="separator" w:id="-1">
+    <w:p>
+      <w:pPr>
+        <w:spacing w:after="0" w:line="240" w:lineRule="auto"/>
+      </w:pPr>
+      <w:r>
+        <w:separator/>
+      </w:r>
+    </w:p>
+  </w:endnote>
+  <w:endnote w:type="continuationSeparator" w:id="0">
+    <w:p>
+      <w:pPr>
+        <w:spacing w:after="0" w:line="240" w:lineRule="auto"/>
+      </w:pPr>
+      <w:r>
+        <w:continuationSeparator/>
+      </w:r>
+    </w:p>
+  </w:endnote>
+</w:endnotes>
+</file>
+
+<file path=word/footer1.xml><?xml version="1.0" encoding="utf-8"?>
+<w:ftr xmlns:wpc="http://schemas.microsoft.com/office/word/2010/wordprocessingCanvas" xmlns:cx="http://schemas.microsoft.com/office/drawing/2014/chartex" xmlns:cx1="http://schemas.microsoft.com/office/drawing/2015/9/8/chartex" xmlns:cx2="http://schemas.microsoft.com/office/drawing/2015/10/21/chartex" xmlns:cx3="http://schemas.microsoft.com/office/drawing/2016/5/9/chartex" xmlns:cx4="http://schemas.microsoft.com/office/drawing/2016/5/10/chartex" xmlns:cx5="http://schemas.microsoft.com/office/drawing/2016/5/11/chartex" xmlns:cx6="http://schemas.microsoft.com/office/drawing/2016/5/12/chartex" xmlns:cx7="http://schemas.microsoft.com/office/drawing/2016/5/13/chartex" xmlns:cx8="http://schemas.microsoft.com/office/drawing/2016/5/14/chartex" xmlns:mc="http://schemas.openxmlformats.org/markup-compatibility/2006" xmlns:aink="http://schemas.microsoft.com/office/drawing/2016/ink" xmlns:am3d="http://schemas.microsoft.com/office/drawing/2017/model3d" xmlns:o="urn:schemas-microsoft-com:office:office" xmlns:oel="http://schemas.microsoft.com/office/2019/extlst" xmlns:r="http://schemas.openxmlformats.org/officeDocument/2006/relationships" xmlns:m="http://schemas.openxmlformats.org/officeDocument/2006/math" xmlns:v="urn:schemas-microsoft-com:vml" xmlns:wp14="http://schemas.microsoft.com/office/word/2010/wordprocessingDrawing" xmlns:wp="http://schemas.openxmlformats.org/drawingml/2006/wordprocessingDrawing" xmlns:w10="urn:schemas-microsoft-com:office:word" xmlns:w="http://schemas.openxmlformats.org/wordprocessingml/2006/main" xmlns:w14="http://schemas.microsoft.com/office/word/2010/wordml" xmlns:w15="http://schemas.microsoft.com/office/word/2012/wordml" xmlns:w16cex="http://schemas.microsoft.com/office/word/2018/wordml/cex" xmlns:w16cid="http://schemas.microsoft.com/office/word/2016/wordml/cid" xmlns:w16="http://schemas.microsoft.com/office/word/2018/wordml" xmlns:w16du="http://schemas.microsoft.com/office/word/2023/wordml/word16du" xmlns:w16sdtdh="http://schemas.microsoft.com/office/word/2020/wordml/sdtdatahash" xmlns:w16sdtfl="http://schemas.microsoft.com/office/word/2024/wordml/sdtformatlock" xmlns:w16se="http://schemas.microsoft.com/office/word/2015/wordml/symex" xmlns:wpg="http://schemas.microsoft.com/office/word/2010/wordprocessingGroup" xmlns:wpi="http://schemas.microsoft.com/office/word/2010/wordprocessingInk" xmlns:wne="http://schemas.microsoft.com/office/word/2006/wordml" xmlns:wps="http://schemas.microsoft.com/office/word/2010/wordprocessingShape" mc:Ignorable="w14 w15 w16se w16cid w16 w16cex w16sdtdh w16sdtfl w16du wp14">
+  <w:sdt>
+    <w:sdtPr>
+      <w:rPr>
+        <w:rFonts w:ascii="Bahnschrift" w:hAnsi="Bahnschrift"/>
+      </w:rPr>
+      <w:id w:val="-332915978"/>
+      <w:docPartObj>
+        <w:docPartGallery w:val="Page Numbers (Bottom of Page)"/>
+        <w:docPartUnique/>
+      </w:docPartObj>
+    </w:sdtPr>
+    <w:sdtEndPr/>
+    <w:sdtContent>
+      <w:p>
+        <w:pPr>
+          <w:pStyle w:val="Footer"/>
+          <w:jc w:val="right"/>
+          <w:rPr>
+            <w:rFonts w:ascii="Bahnschrift" w:hAnsi="Bahnschrift"/>
+          </w:rPr>
+        </w:pPr>
+        <w:r>
+          <w:rPr>
+            <w:rFonts w:ascii="Bahnschrift" w:hAnsi="Bahnschrift"/>
+          </w:rPr>
+          <w:t xml:space="preserve">Page | </w:t>
+        </w:r>
+        <w:r>
+          <w:rPr>
+            <w:rFonts w:ascii="Bahnschrift" w:hAnsi="Bahnschrift"/>
+          </w:rPr>
+          <w:fldChar w:fldCharType="begin"/>
+        </w:r>
+        <w:r>
+          <w:rPr>
+            <w:rFonts w:ascii="Bahnschrift" w:hAnsi="Bahnschrift"/>
+          </w:rPr>
+          <w:instrText xml:space="preserve"> PAGE   \* MERGEFORMAT </w:instrText>
+        </w:r>
+        <w:r>
+          <w:rPr>
+            <w:rFonts w:ascii="Bahnschrift" w:hAnsi="Bahnschrift"/>
+          </w:rPr>
+          <w:fldChar w:fldCharType="separate"/>
+        </w:r>
+        <w:r>
+          <w:rPr>
+            <w:rFonts w:ascii="Bahnschrift" w:hAnsi="Bahnschrift"/>
+            <w:noProof/>
+          </w:rPr>
+          <w:t>2</w:t>
+        </w:r>
+        <w:r>
+          <w:rPr>
+            <w:rFonts w:ascii="Bahnschrift" w:hAnsi="Bahnschrift"/>
+            <w:noProof/>
+          </w:rPr>
+          <w:fldChar w:fldCharType="end"/>
+        </w:r>
+        <w:r>
+          <w:rPr>
+            <w:rFonts w:ascii="Bahnschrift" w:hAnsi="Bahnschrift"/>
+          </w:rPr>
+          <w:t xml:space="preserve"> </w:t>
+        </w:r>
+      </w:p>
+    </w:sdtContent>
+  </w:sdt>
+  <w:p>
+    <w:pPr>
+      <w:pStyle w:val="Footer"/>
+    </w:pPr>
+  </w:p>
+</w:ftr>
+</file>
+
+<file path=word/footnotes.xml><?xml version="1.0" encoding="utf-8"?>
+<w:footnotes xmlns:wpc="http://schemas.microsoft.com/office/word/2010/wordprocessingCanvas" xmlns:cx="http://schemas.microsoft.com/office/drawing/2014/chartex" xmlns:cx1="http://schemas.microsoft.com/office/drawing/2015/9/8/chartex" xmlns:cx2="http://schemas.microsoft.com/office/drawing/2015/10/21/chartex" xmlns:cx3="http://schemas.microsoft.com/office/drawing/2016/5/9/chartex" xmlns:cx4="http://schemas.microsoft.com/office/drawing/2016/5/10/chartex" xmlns:cx5="http://schemas.microsoft.com/office/drawing/2016/5/11/chartex" xmlns:cx6="http://schemas.microsoft.com/office/drawing/2016/5/12/chartex" xmlns:cx7="http://schemas.microsoft.com/office/drawing/2016/5/13/chartex" xmlns:cx8="http://schemas.microsoft.com/office/drawing/2016/5/14/chartex" xmlns:mc="http://schemas.openxmlformats.org/markup-compatibility/2006" xmlns:aink="http://schemas.microsoft.com/office/drawing/2016/ink" xmlns:am3d="http://schemas.microsoft.com/office/drawing/2017/model3d" xmlns:o="urn:schemas-microsoft-com:office:office" xmlns:oel="http://schemas.microsoft.com/office/2019/extlst" xmlns:r="http://schemas.openxmlformats.org/officeDocument/2006/relationships" xmlns:m="http://schemas.openxmlformats.org/officeDocument/2006/math" xmlns:v="urn:schemas-microsoft-com:vml" xmlns:wp14="http://schemas.microsoft.com/office/word/2010/wordprocessingDrawing" xmlns:wp="http://schemas.openxmlformats.org/drawingml/2006/wordprocessingDrawing" xmlns:w10="urn:schemas-microsoft-com:office:word" xmlns:w="http://schemas.openxmlformats.org/wordprocessingml/2006/main" xmlns:w14="http://schemas.microsoft.com/office/word/2010/wordml" xmlns:w15="http://schemas.microsoft.com/office/word/2012/wordml" xmlns:w16cex="http://schemas.microsoft.com/office/word/2018/wordml/cex" xmlns:w16cid="http://schemas.microsoft.com/office/word/2016/wordml/cid" xmlns:w16="http://schemas.microsoft.com/office/word/2018/wordml" xmlns:w16du="http://schemas.microsoft.com/office/word/2023/wordml/word16du" xmlns:w16sdtdh="http://schemas.microsoft.com/office/word/2020/wordml/sdtdatahash" xmlns:w16sdtfl="http://schemas.microsoft.com/office/word/2024/wordml/sdtformatlock" xmlns:w16se="http://schemas.microsoft.com/office/word/2015/wordml/symex" xmlns:wpg="http://schemas.microsoft.com/office/word/2010/wordprocessingGroup" xmlns:wpi="http://schemas.microsoft.com/office/word/2010/wordprocessingInk" xmlns:wne="http://schemas.microsoft.com/office/word/2006/wordml" xmlns:wps="http://schemas.microsoft.com/office/word/2010/wordprocessingShape" mc:Ignorable="w14 w15 w16se w16cid w16 w16cex w16sdtdh w16sdtfl w16du wp14">
+  <w:footnote w:type="separator" w:id="-1">
+    <w:p>
+      <w:pPr>
+        <w:spacing w:after="0" w:line="240" w:lineRule="auto"/>
+      </w:pPr>
+      <w:r>
+        <w:separator/>
+      </w:r>
+    </w:p>
+  </w:footnote>
+  <w:footnote w:type="continuationSeparator" w:id="0">
+    <w:p>
+      <w:pPr>
+        <w:spacing w:after="0" w:line="240" w:lineRule="auto"/>
+      </w:pPr>
+      <w:r>
+        <w:continuationSeparator/>
+      </w:r>
+    </w:p>
+  </w:footnote>
+</w:footnotes>
+</file>
+
+<file path=word/header1.xml><?xml version="1.0" encoding="utf-8"?>
+<w:hdr xmlns:wpc="http://schemas.microsoft.com/office/word/2010/wordprocessingCanvas" xmlns:cx="http://schemas.microsoft.com/office/drawing/2014/chartex" xmlns:cx1="http://schemas.microsoft.com/office/drawing/2015/9/8/chartex" xmlns:cx2="http://schemas.microsoft.com/office/drawing/2015/10/21/chartex" xmlns:cx3="http://schemas.microsoft.com/office/drawing/2016/5/9/chartex" xmlns:cx4="http://schemas.microsoft.com/office/drawing/2016/5/10/chartex" xmlns:cx5="http://schemas.microsoft.com/office/drawing/2016/5/11/chartex" xmlns:cx6="http://schemas.microsoft.com/office/drawing/2016/5/12/chartex" xmlns:cx7="http://schemas.microsoft.com/office/drawing/2016/5/13/chartex" xmlns:cx8="http://schemas.microsoft.com/office/drawing/2016/5/14/chartex" xmlns:mc="http://schemas.openxmlformats.org/markup-compatibility/2006" xmlns:aink="http://schemas.microsoft.com/office/drawing/2016/ink" xmlns:am3d="http://schemas.microsoft.com/office/drawing/2017/model3d" xmlns:o="urn:schemas-microsoft-com:office:office" xmlns:oel="http://schemas.microsoft.com/office/2019/extlst" xmlns:r="http://schemas.openxmlformats.org/officeDocument/2006/relationships" xmlns:m="http://schemas.openxmlformats.org/officeDocument/2006/math" xmlns:v="urn:schemas-microsoft-com:vml" xmlns:wp14="http://schemas.microsoft.com/office/word/2010/wordprocessingDrawing" xmlns:wp="http://schemas.openxmlformats.org/drawingml/2006/wordprocessingDrawing" xmlns:w10="urn:schemas-microsoft-com:office:word" xmlns:w="http://schemas.openxmlformats.org/wordprocessingml/2006/main" xmlns:w14="http://schemas.microsoft.com/office/word/2010/wordml" xmlns:w15="http://schemas.microsoft.com/office/word/2012/wordml" xmlns:w16cex="http://schemas.microsoft.com/office/word/2018/wordml/cex" xmlns:w16cid="http://schemas.microsoft.com/office/word/2016/wordml/cid" xmlns:w16="http://schemas.microsoft.com/office/word/2018/wordml" xmlns:w16du="http://schemas.microsoft.com/office/word/2023/wordml/word16du" xmlns:w16sdtdh="http://schemas.microsoft.com/office/word/2020/wordml/sdtdatahash" xmlns:w16sdtfl="http://schemas.microsoft.com/office/word/2024/wordml/sdtformatlock" xmlns:w16se="http://schemas.microsoft.com/office/word/2015/wordml/symex" xmlns:wpg="http://schemas.microsoft.com/office/word/2010/wordprocessingGroup" xmlns:wpi="http://schemas.microsoft.com/office/word/2010/wordprocessingInk" xmlns:wne="http://schemas.microsoft.com/office/word/2006/wordml" xmlns:wps="http://schemas.microsoft.com/office/word/2010/wordprocessingShape" mc:Ignorable="w14 w15 w16se w16cid w16 w16cex w16sdtdh w16sdtfl w16du wp14">
+  <w:p>
+    <w:pPr>
+      <w:pStyle w:val="Header"/>
+      <w:rPr>
+        <w:rFonts w:ascii="Bahnschrift" w:hAnsi="Bahnschrift"/>
+      </w:rPr>
+    </w:pPr>
+    <w:r>
+      <w:rPr>
+        <w:rFonts w:ascii="Bahnschrift" w:hAnsi="Bahnschrift"/>
+        <w:noProof/>
+      </w:rPr>
+      <w:drawing>
+        <wp:anchor distT="0" distB="0" distL="114300" distR="114300" simplePos="0" relativeHeight="251659264" behindDoc="0" locked="0" layoutInCell="1" allowOverlap="1" wp14:anchorId="1070E228" wp14:editId="01E364DD">
+          <wp:simplePos x="0" y="0"/>
+          <wp:positionH relativeFrom="margin">
+            <wp:align>right</wp:align>
+          </wp:positionH>
+          <wp:positionV relativeFrom="paragraph">
+            <wp:posOffset>-259715</wp:posOffset>
+          </wp:positionV>
+          <wp:extent cx="1087204" cy="725969"/>
+          <wp:effectExtent l="0" t="0" r="0" b="0"/>
+          <wp:wrapNone/>
+          <wp:docPr id="1480499517" name="Picture 1" descr="A black bird with wings spread&#10;&#10;AI-generated content may be incorrect."/>
+          <wp:cNvGraphicFramePr>
+            <a:graphicFrameLocks xmlns:a="http://schemas.openxmlformats.org/drawingml/2006/main" noChangeAspect="1"/>
+          </wp:cNvGraphicFramePr>
+          <a:graphic xmlns:a="http://schemas.openxmlformats.org/drawingml/2006/main">
+            <a:graphicData uri="http://schemas.openxmlformats.org/drawingml/2006/picture">
+              <pic:pic xmlns:pic="http://schemas.openxmlformats.org/drawingml/2006/picture">
+                <pic:nvPicPr>
+                  <pic:cNvPr id="1480499517" name="Picture 1" descr="A black bird with wings spread&#10;&#10;AI-generated content may be incorrect."/>
+                  <pic:cNvPicPr>
+                    <a:picLocks noChangeAspect="1" noChangeArrowheads="1"/>
+                  </pic:cNvPicPr>
+                </pic:nvPicPr>
+                <pic:blipFill>
+                  <a:blip r:embed="rId1">
+                    <a:extLst>
+                      <a:ext uri="{28A0092B-C50C-407E-A947-70E740481C1C}">
+                        <a14:useLocalDpi xmlns:a14="http://schemas.microsoft.com/office/drawing/2010/main" val="0"/>
+                      </a:ext>
+                    </a:extLst>
+                  </a:blip>
+                  <a:srcRect/>
+                  <a:stretch>
+                    <a:fillRect/>
+                  </a:stretch>
+                </pic:blipFill>
+                <pic:spPr bwMode="auto">
+                  <a:xfrm>
+                    <a:off x="0" y="0"/>
+                    <a:ext cx="1087204" cy="725969"/>
+                  </a:xfrm>
+                  <a:prstGeom prst="rect">
+                    <a:avLst/>
+                  </a:prstGeom>
+                  <a:noFill/>
+                  <a:ln>
+                    <a:noFill/>
+                  </a:ln>
+                </pic:spPr>
+              </pic:pic>
+            </a:graphicData>
+          </a:graphic>
+          <wp14:sizeRelH relativeFrom="page">
+            <wp14:pctWidth>0</wp14:pctWidth>
+          </wp14:sizeRelH>
+          <wp14:sizeRelV relativeFrom="page">
+            <wp14:pctHeight>0</wp14:pctHeight>
+          </wp14:sizeRelV>
+        </wp:anchor>
+      </w:drawing>
+    </w:r>
+    <w:r>
+      <w:rPr>
+        <w:rFonts w:ascii="Bahnschrift" w:hAnsi="Bahnschrift"/>
+      </w:rPr>
+      <w:t>Test Strategy</w:t>
+    </w:r>
+    <w:r>
+      <w:rPr>
+        <w:rFonts w:ascii="Bahnschrift" w:hAnsi="Bahnschrift"/>
+      </w:rPr>
+      <w:ptab w:relativeTo="margin" w:alignment="center" w:leader="none"/>
+    </w:r>
+    <w:r>
+      <w:rPr>
+        <w:rFonts w:ascii="Bahnschrift" w:hAnsi="Bahnschrift"/>
+      </w:rPr>
+      <w:t>Version 3.0</w:t>
+    </w:r>
+    <w:r>
+      <w:rPr>
+        <w:rFonts w:ascii="Bahnschrift" w:hAnsi="Bahnschrift"/>
+      </w:rPr>
+      <w:ptab w:relativeTo="margin" w:alignment="right" w:leader="none"/>
+    </w:r>
+  </w:p>
+  <w:p>
+    <w:pPr>
+      <w:pStyle w:val="Header"/>
+    </w:pPr>
+  </w:p>
+</w:hdr>
+</file>
+
 <file path=word/numbering.xml><?xml version="1.0" encoding="utf-8"?>
-<w:numbering xmlns:wpc="http://schemas.microsoft.com/office/word/2010/wordprocessingCanvas" xmlns:cx="http://schemas.microsoft.com/office/drawing/2014/chartex" xmlns:cx1="http://schemas.microsoft.com/office/drawing/2015/9/8/chartex" xmlns:cx2="http://schemas.microsoft.com/office/drawing/2015/10/21/chartex" xmlns:cx3="http://schemas.microsoft.com/office/drawing/2016/5/9/chartex" xmlns:cx4="http://schemas.microsoft.com/office/drawing/2016/5/10/chartex" xmlns:cx5="http://schemas.microsoft.com/office/drawing/2016/5/11/chartex" xmlns:cx6="http://schemas.microsoft.com/office/drawing/2016/5/12/chartex" xmlns:cx7="http://schemas.microsoft.com/office/drawing/2016/5/13/chartex" xmlns:cx8="http://schemas.microsoft.com/office/drawing/2016/5/14/chartex" xmlns:mc="http://schemas.openxmlformats.org/markup-compatibility/2006" xmlns:aink="http://schemas.microsoft.com/office/drawing/2016/ink" xmlns:am3d="http://schemas.microsoft.com/office/drawing/2017/model3d" xmlns:o="urn:schemas-microsoft-com:office:office" xmlns:oel="http://schemas.microsoft.com/office/2019/extlst" xmlns:r="http://schemas.openxmlformats.org/officeDocument/2006/relationships" xmlns:m="http://schemas.openxmlformats.org/officeDocument/2006/math" xmlns:v="urn:schemas-microsoft-com:vml" xmlns:wp14="http://schemas.microsoft.com/office/word/2010/wordprocessingDrawing" xmlns:wp="http://schemas.openxmlformats.org/drawingml/2006/wordprocessingDrawing" xmlns:w10="urn:schemas-microsoft-com:office:word" xmlns:w="http://schemas.openxmlformats.org/wordprocessingml/2006/main" xmlns:w14="http://schemas.microsoft.com/office/word/2010/wordml" xmlns:w15="http://schemas.microsoft.com/office/word/2012/wordml" xmlns:w16cex="http://schemas.microsoft.com/office/word/2018/wordml/cex" xmlns:w16cid="http://schemas.microsoft.com/office/word/2016/wordml/cid" xmlns:w16="http://schemas.microsoft.com/office/word/2018/wordml" xmlns:w16sdtdh="http://schemas.microsoft.com/office/word/2020/wordml/sdtdatahash" xmlns:w16se="http://schemas.microsoft.com/office/word/2015/wordml/symex" xmlns:wpg="http://schemas.microsoft.com/office/word/2010/wordprocessingGroup" xmlns:wpi="http://schemas.microsoft.com/office/word/2010/wordprocessingInk" xmlns:wne="http://schemas.microsoft.com/office/word/2006/wordml" xmlns:wps="http://schemas.microsoft.com/office/word/2010/wordprocessingShape" mc:Ignorable="w14 w15 w16se w16cid w16 w16cex w16sdtdh wp14">
+<w:numbering xmlns:wpc="http://schemas.microsoft.com/office/word/2010/wordprocessingCanvas" xmlns:cx="http://schemas.microsoft.com/office/drawing/2014/chartex" xmlns:cx1="http://schemas.microsoft.com/office/drawing/2015/9/8/chartex" xmlns:cx2="http://schemas.microsoft.com/office/drawing/2015/10/21/chartex" xmlns:cx3="http://schemas.microsoft.com/office/drawing/2016/5/9/chartex" xmlns:cx4="http://schemas.microsoft.com/office/drawing/2016/5/10/chartex" xmlns:cx5="http://schemas.microsoft.com/office/drawing/2016/5/11/chartex" xmlns:cx6="http://schemas.microsoft.com/office/drawing/2016/5/12/chartex" xmlns:cx7="http://schemas.microsoft.com/office/drawing/2016/5/13/chartex" xmlns:cx8="http://schemas.microsoft.com/office/drawing/2016/5/14/chartex" xmlns:mc="http://schemas.openxmlformats.org/markup-compatibility/2006" xmlns:aink="http://schemas.microsoft.com/office/drawing/2016/ink" xmlns:am3d="http://schemas.microsoft.com/office/drawing/2017/model3d" xmlns:o="urn:schemas-microsoft-com:office:office" xmlns:oel="http://schemas.microsoft.com/office/2019/extlst" xmlns:r="http://schemas.openxmlformats.org/officeDocument/2006/relationships" xmlns:m="http://schemas.openxmlformats.org/officeDocument/2006/math" xmlns:v="urn:schemas-microsoft-com:vml" xmlns:wp14="http://schemas.microsoft.com/office/word/2010/wordprocessingDrawing" xmlns:wp="http://schemas.openxmlformats.org/drawingml/2006/wordprocessingDrawing" xmlns:w10="urn:schemas-microsoft-com:office:word" xmlns:w="http://schemas.openxmlformats.org/wordprocessingml/2006/main" xmlns:w14="http://schemas.microsoft.com/office/word/2010/wordml" xmlns:w15="http://schemas.microsoft.com/office/word/2012/wordml" xmlns:w16cex="http://schemas.microsoft.com/office/word/2018/wordml/cex" xmlns:w16cid="http://schemas.microsoft.com/office/word/2016/wordml/cid" xmlns:w16="http://schemas.microsoft.com/office/word/2018/wordml" xmlns:w16du="http://schemas.microsoft.com/office/word/2023/wordml/word16du" xmlns:w16sdtdh="http://schemas.microsoft.com/office/word/2020/wordml/sdtdatahash" xmlns:w16sdtfl="http://schemas.microsoft.com/office/word/2024/wordml/sdtformatlock" xmlns:w16se="http://schemas.microsoft.com/office/word/2015/wordml/symex" xmlns:wpg="http://schemas.microsoft.com/office/word/2010/wordprocessingGroup" xmlns:wpi="http://schemas.microsoft.com/office/word/2010/wordprocessingInk" xmlns:wne="http://schemas.microsoft.com/office/word/2006/wordml" xmlns:wps="http://schemas.microsoft.com/office/word/2010/wordprocessingShape" mc:Ignorable="w14 w15 w16se w16cid w16 w16cex w16sdtdh w16sdtfl w16du wp14">
   <w:abstractNum w:abstractNumId="0" w15:restartNumberingAfterBreak="0">
-    <w:nsid w:val="13AC6BB3"/>
+    <w:nsid w:val="0B707E03"/>
     <w:multiLevelType w:val="hybridMultilevel"/>
-    <w:tmpl w:val="104EE9D8"/>
+    <w:tmpl w:val="6C7C6E68"/>
     <w:lvl w:ilvl="0" w:tplc="08090001">
       <w:start w:val="1"/>
       <w:numFmt w:val="bullet"/>
@@ -385,28 +2578,267 @@
       </w:rPr>
     </w:lvl>
   </w:abstractNum>
-  <w:num w:numId="1" w16cid:durableId="1816990424">
+  <w:abstractNum w:abstractNumId="1" w15:restartNumberingAfterBreak="0">
+    <w:nsid w:val="1482775B"/>
+    <w:multiLevelType w:val="multilevel"/>
+    <w:tmpl w:val="0EBA3C40"/>
+    <w:lvl w:ilvl="0">
+      <w:start w:val="1"/>
+      <w:numFmt w:val="decimal"/>
+      <w:pStyle w:val="Heading1"/>
+      <w:lvlText w:val="%1"/>
+      <w:lvlJc w:val="left"/>
+      <w:pPr>
+        <w:ind w:left="432" w:hanging="432"/>
+      </w:pPr>
+    </w:lvl>
+    <w:lvl w:ilvl="1">
+      <w:start w:val="1"/>
+      <w:numFmt w:val="decimal"/>
+      <w:pStyle w:val="Heading2"/>
+      <w:lvlText w:val="%1.%2"/>
+      <w:lvlJc w:val="left"/>
+      <w:pPr>
+        <w:ind w:left="576" w:hanging="576"/>
+      </w:pPr>
+    </w:lvl>
+    <w:lvl w:ilvl="2">
+      <w:start w:val="1"/>
+      <w:numFmt w:val="decimal"/>
+      <w:pStyle w:val="Heading3"/>
+      <w:lvlText w:val="%1.%2.%3"/>
+      <w:lvlJc w:val="left"/>
+      <w:pPr>
+        <w:ind w:left="720" w:hanging="720"/>
+      </w:pPr>
+    </w:lvl>
+    <w:lvl w:ilvl="3">
+      <w:start w:val="1"/>
+      <w:numFmt w:val="decimal"/>
+      <w:pStyle w:val="Heading4"/>
+      <w:lvlText w:val="%1.%2.%3.%4"/>
+      <w:lvlJc w:val="left"/>
+      <w:pPr>
+        <w:ind w:left="864" w:hanging="864"/>
+      </w:pPr>
+    </w:lvl>
+    <w:lvl w:ilvl="4">
+      <w:start w:val="1"/>
+      <w:numFmt w:val="decimal"/>
+      <w:pStyle w:val="Heading5"/>
+      <w:lvlText w:val="%1.%2.%3.%4.%5"/>
+      <w:lvlJc w:val="left"/>
+      <w:pPr>
+        <w:ind w:left="1008" w:hanging="1008"/>
+      </w:pPr>
+    </w:lvl>
+    <w:lvl w:ilvl="5">
+      <w:start w:val="1"/>
+      <w:numFmt w:val="decimal"/>
+      <w:pStyle w:val="Heading6"/>
+      <w:lvlText w:val="%1.%2.%3.%4.%5.%6"/>
+      <w:lvlJc w:val="left"/>
+      <w:pPr>
+        <w:ind w:left="1152" w:hanging="1152"/>
+      </w:pPr>
+    </w:lvl>
+    <w:lvl w:ilvl="6">
+      <w:start w:val="1"/>
+      <w:numFmt w:val="decimal"/>
+      <w:pStyle w:val="Heading7"/>
+      <w:lvlText w:val="%1.%2.%3.%4.%5.%6.%7"/>
+      <w:lvlJc w:val="left"/>
+      <w:pPr>
+        <w:ind w:left="1296" w:hanging="1296"/>
+      </w:pPr>
+    </w:lvl>
+    <w:lvl w:ilvl="7">
+      <w:start w:val="1"/>
+      <w:numFmt w:val="decimal"/>
+      <w:pStyle w:val="Heading8"/>
+      <w:lvlText w:val="%1.%2.%3.%4.%5.%6.%7.%8"/>
+      <w:lvlJc w:val="left"/>
+      <w:pPr>
+        <w:ind w:left="1440" w:hanging="1440"/>
+      </w:pPr>
+    </w:lvl>
+    <w:lvl w:ilvl="8">
+      <w:start w:val="1"/>
+      <w:numFmt w:val="decimal"/>
+      <w:pStyle w:val="Heading9"/>
+      <w:lvlText w:val="%1.%2.%3.%4.%5.%6.%7.%8.%9"/>
+      <w:lvlJc w:val="left"/>
+      <w:pPr>
+        <w:ind w:left="1584" w:hanging="1584"/>
+      </w:pPr>
+    </w:lvl>
+  </w:abstractNum>
+  <w:abstractNum w:abstractNumId="2" w15:restartNumberingAfterBreak="0">
+    <w:nsid w:val="43920A09"/>
+    <w:multiLevelType w:val="hybridMultilevel"/>
+    <w:tmpl w:val="39BC31BA"/>
+    <w:lvl w:ilvl="0" w:tplc="08090001">
+      <w:start w:val="1"/>
+      <w:numFmt w:val="bullet"/>
+      <w:lvlText w:val=""/>
+      <w:lvlJc w:val="left"/>
+      <w:pPr>
+        <w:ind w:left="720" w:hanging="360"/>
+      </w:pPr>
+      <w:rPr>
+        <w:rFonts w:ascii="Symbol" w:hAnsi="Symbol" w:hint="default"/>
+      </w:rPr>
+    </w:lvl>
+    <w:lvl w:ilvl="1" w:tplc="08090003" w:tentative="1">
+      <w:start w:val="1"/>
+      <w:numFmt w:val="bullet"/>
+      <w:lvlText w:val="o"/>
+      <w:lvlJc w:val="left"/>
+      <w:pPr>
+        <w:ind w:left="1440" w:hanging="360"/>
+      </w:pPr>
+      <w:rPr>
+        <w:rFonts w:ascii="Courier New" w:hAnsi="Courier New" w:cs="Courier New" w:hint="default"/>
+      </w:rPr>
+    </w:lvl>
+    <w:lvl w:ilvl="2" w:tplc="08090005" w:tentative="1">
+      <w:start w:val="1"/>
+      <w:numFmt w:val="bullet"/>
+      <w:lvlText w:val=""/>
+      <w:lvlJc w:val="left"/>
+      <w:pPr>
+        <w:ind w:left="2160" w:hanging="360"/>
+      </w:pPr>
+      <w:rPr>
+        <w:rFonts w:ascii="Wingdings" w:hAnsi="Wingdings" w:hint="default"/>
+      </w:rPr>
+    </w:lvl>
+    <w:lvl w:ilvl="3" w:tplc="08090001" w:tentative="1">
+      <w:start w:val="1"/>
+      <w:numFmt w:val="bullet"/>
+      <w:lvlText w:val=""/>
+      <w:lvlJc w:val="left"/>
+      <w:pPr>
+        <w:ind w:left="2880" w:hanging="360"/>
+      </w:pPr>
+      <w:rPr>
+        <w:rFonts w:ascii="Symbol" w:hAnsi="Symbol" w:hint="default"/>
+      </w:rPr>
+    </w:lvl>
+    <w:lvl w:ilvl="4" w:tplc="08090003" w:tentative="1">
+      <w:start w:val="1"/>
+      <w:numFmt w:val="bullet"/>
+      <w:lvlText w:val="o"/>
+      <w:lvlJc w:val="left"/>
+      <w:pPr>
+        <w:ind w:left="3600" w:hanging="360"/>
+      </w:pPr>
+      <w:rPr>
+        <w:rFonts w:ascii="Courier New" w:hAnsi="Courier New" w:cs="Courier New" w:hint="default"/>
+      </w:rPr>
+    </w:lvl>
+    <w:lvl w:ilvl="5" w:tplc="08090005" w:tentative="1">
+      <w:start w:val="1"/>
+      <w:numFmt w:val="bullet"/>
+      <w:lvlText w:val=""/>
+      <w:lvlJc w:val="left"/>
+      <w:pPr>
+        <w:ind w:left="4320" w:hanging="360"/>
+      </w:pPr>
+      <w:rPr>
+        <w:rFonts w:ascii="Wingdings" w:hAnsi="Wingdings" w:hint="default"/>
+      </w:rPr>
+    </w:lvl>
+    <w:lvl w:ilvl="6" w:tplc="08090001" w:tentative="1">
+      <w:start w:val="1"/>
+      <w:numFmt w:val="bullet"/>
+      <w:lvlText w:val=""/>
+      <w:lvlJc w:val="left"/>
+      <w:pPr>
+        <w:ind w:left="5040" w:hanging="360"/>
+      </w:pPr>
+      <w:rPr>
+        <w:rFonts w:ascii="Symbol" w:hAnsi="Symbol" w:hint="default"/>
+      </w:rPr>
+    </w:lvl>
+    <w:lvl w:ilvl="7" w:tplc="08090003" w:tentative="1">
+      <w:start w:val="1"/>
+      <w:numFmt w:val="bullet"/>
+      <w:lvlText w:val="o"/>
+      <w:lvlJc w:val="left"/>
+      <w:pPr>
+        <w:ind w:left="5760" w:hanging="360"/>
+      </w:pPr>
+      <w:rPr>
+        <w:rFonts w:ascii="Courier New" w:hAnsi="Courier New" w:cs="Courier New" w:hint="default"/>
+      </w:rPr>
+    </w:lvl>
+    <w:lvl w:ilvl="8" w:tplc="08090005" w:tentative="1">
+      <w:start w:val="1"/>
+      <w:numFmt w:val="bullet"/>
+      <w:lvlText w:val=""/>
+      <w:lvlJc w:val="left"/>
+      <w:pPr>
+        <w:ind w:left="6480" w:hanging="360"/>
+      </w:pPr>
+      <w:rPr>
+        <w:rFonts w:ascii="Wingdings" w:hAnsi="Wingdings" w:hint="default"/>
+      </w:rPr>
+    </w:lvl>
+  </w:abstractNum>
+  <w:num w:numId="1" w16cid:durableId="218126389">
+    <w:abstractNumId w:val="2"/>
+  </w:num>
+  <w:num w:numId="2" w16cid:durableId="1599677655">
+    <w:abstractNumId w:val="1"/>
+  </w:num>
+  <w:num w:numId="3" w16cid:durableId="222570514">
+    <w:abstractNumId w:val="1"/>
+  </w:num>
+  <w:num w:numId="4" w16cid:durableId="1364480765">
+    <w:abstractNumId w:val="1"/>
+  </w:num>
+  <w:num w:numId="5" w16cid:durableId="1618757553">
+    <w:abstractNumId w:val="1"/>
+  </w:num>
+  <w:num w:numId="6" w16cid:durableId="1140994892">
+    <w:abstractNumId w:val="1"/>
+  </w:num>
+  <w:num w:numId="7" w16cid:durableId="928542787">
+    <w:abstractNumId w:val="1"/>
+  </w:num>
+  <w:num w:numId="8" w16cid:durableId="1403797422">
+    <w:abstractNumId w:val="1"/>
+  </w:num>
+  <w:num w:numId="9" w16cid:durableId="210043846">
+    <w:abstractNumId w:val="1"/>
+  </w:num>
+  <w:num w:numId="10" w16cid:durableId="1774983191">
+    <w:abstractNumId w:val="1"/>
+  </w:num>
+  <w:num w:numId="11" w16cid:durableId="2049336550">
+    <w:abstractNumId w:val="1"/>
+  </w:num>
+  <w:num w:numId="12" w16cid:durableId="779565269">
     <w:abstractNumId w:val="0"/>
   </w:num>
 </w:numbering>
 </file>
 
 <file path=word/styles.xml><?xml version="1.0" encoding="utf-8"?>
-<w:styles xmlns:mc="http://schemas.openxmlformats.org/markup-compatibility/2006" xmlns:r="http://schemas.openxmlformats.org/officeDocument/2006/relationships" xmlns:w="http://schemas.openxmlformats.org/wordprocessingml/2006/main" xmlns:w14="http://schemas.microsoft.com/office/word/2010/wordml" xmlns:w15="http://schemas.microsoft.com/office/word/2012/wordml" xmlns:w16cex="http://schemas.microsoft.com/office/word/2018/wordml/cex" xmlns:w16cid="http://schemas.microsoft.com/office/word/2016/wordml/cid" xmlns:w16="http://schemas.microsoft.com/office/word/2018/wordml" xmlns:w16sdtdh="http://schemas.microsoft.com/office/word/2020/wordml/sdtdatahash" xmlns:w16se="http://schemas.microsoft.com/office/word/2015/wordml/symex" mc:Ignorable="w14 w15 w16se w16cid w16 w16cex w16sdtdh">
+<w:styles xmlns:mc="http://schemas.openxmlformats.org/markup-compatibility/2006" xmlns:r="http://schemas.openxmlformats.org/officeDocument/2006/relationships" xmlns:w="http://schemas.openxmlformats.org/wordprocessingml/2006/main" xmlns:w14="http://schemas.microsoft.com/office/word/2010/wordml" xmlns:w15="http://schemas.microsoft.com/office/word/2012/wordml" xmlns:w16cex="http://schemas.microsoft.com/office/word/2018/wordml/cex" xmlns:w16cid="http://schemas.microsoft.com/office/word/2016/wordml/cid" xmlns:w16="http://schemas.microsoft.com/office/word/2018/wordml" xmlns:w16du="http://schemas.microsoft.com/office/word/2023/wordml/word16du" xmlns:w16sdtdh="http://schemas.microsoft.com/office/word/2020/wordml/sdtdatahash" xmlns:w16sdtfl="http://schemas.microsoft.com/office/word/2024/wordml/sdtformatlock" xmlns:w16se="http://schemas.microsoft.com/office/word/2015/wordml/symex" mc:Ignorable="w14 w15 w16se w16cid w16 w16cex w16sdtdh w16sdtfl w16du">
   <w:docDefaults>
     <w:rPrDefault>
       <w:rPr>
-        <w:rFonts w:asciiTheme="minorHAnsi" w:eastAsiaTheme="minorHAnsi" w:hAnsiTheme="minorHAnsi" w:cstheme="minorBidi"/>
-        <w:kern w:val="2"/>
-        <w:sz w:val="24"/>
-        <w:szCs w:val="24"/>
+        <w:rFonts w:asciiTheme="minorHAnsi" w:eastAsiaTheme="minorEastAsia" w:hAnsiTheme="minorHAnsi" w:cstheme="minorBidi"/>
+        <w:sz w:val="22"/>
+        <w:szCs w:val="22"/>
         <w:lang w:val="en-GB" w:eastAsia="en-US" w:bidi="ar-SA"/>
-        <w14:ligatures w14:val="standardContextual"/>
       </w:rPr>
     </w:rPrDefault>
     <w:pPrDefault>
       <w:pPr>
-        <w:spacing w:after="160" w:line="278" w:lineRule="auto"/>
+        <w:spacing w:after="160" w:line="259" w:lineRule="auto"/>
       </w:pPr>
     </w:pPrDefault>
   </w:docDefaults>
@@ -791,6 +3223,7 @@
   <w:style w:type="paragraph" w:default="1" w:styleId="Normal">
     <w:name w:val="Normal"/>
     <w:qFormat/>
+    <w:rsid w:val="00976B81"/>
   </w:style>
   <w:style w:type="paragraph" w:styleId="Heading1">
     <w:name w:val="heading 1"/>
@@ -799,18 +3232,27 @@
     <w:link w:val="Heading1Char"/>
     <w:uiPriority w:val="9"/>
     <w:qFormat/>
-    <w:rsid w:val="00144DD6"/>
+    <w:rsid w:val="00976B81"/>
     <w:pPr>
       <w:keepNext/>
       <w:keepLines/>
-      <w:spacing w:before="360" w:after="80"/>
+      <w:numPr>
+        <w:numId w:val="11"/>
+      </w:numPr>
+      <w:pBdr>
+        <w:bottom w:val="single" w:sz="4" w:space="1" w:color="595959" w:themeColor="text1" w:themeTint="A6"/>
+      </w:pBdr>
+      <w:spacing w:before="360"/>
       <w:outlineLvl w:val="0"/>
     </w:pPr>
     <w:rPr>
       <w:rFonts w:asciiTheme="majorHAnsi" w:eastAsiaTheme="majorEastAsia" w:hAnsiTheme="majorHAnsi" w:cstheme="majorBidi"/>
-      <w:color w:val="0F4761" w:themeColor="accent1" w:themeShade="BF"/>
-      <w:sz w:val="40"/>
-      <w:szCs w:val="40"/>
+      <w:b/>
+      <w:bCs/>
+      <w:smallCaps/>
+      <w:color w:val="000000" w:themeColor="text1"/>
+      <w:sz w:val="36"/>
+      <w:szCs w:val="36"/>
     </w:rPr>
   </w:style>
   <w:style w:type="paragraph" w:styleId="Heading2">
@@ -821,18 +3263,25 @@
     <w:uiPriority w:val="9"/>
     <w:unhideWhenUsed/>
     <w:qFormat/>
-    <w:rsid w:val="00144DD6"/>
+    <w:rsid w:val="00976B81"/>
     <w:pPr>
       <w:keepNext/>
       <w:keepLines/>
-      <w:spacing w:before="160" w:after="80"/>
+      <w:numPr>
+        <w:ilvl w:val="1"/>
+        <w:numId w:val="11"/>
+      </w:numPr>
+      <w:spacing w:before="360" w:after="0"/>
       <w:outlineLvl w:val="1"/>
     </w:pPr>
     <w:rPr>
       <w:rFonts w:asciiTheme="majorHAnsi" w:eastAsiaTheme="majorEastAsia" w:hAnsiTheme="majorHAnsi" w:cstheme="majorBidi"/>
-      <w:color w:val="0F4761" w:themeColor="accent1" w:themeShade="BF"/>
-      <w:sz w:val="32"/>
-      <w:szCs w:val="32"/>
+      <w:b/>
+      <w:bCs/>
+      <w:smallCaps/>
+      <w:color w:val="000000" w:themeColor="text1"/>
+      <w:sz w:val="28"/>
+      <w:szCs w:val="28"/>
     </w:rPr>
   </w:style>
   <w:style w:type="paragraph" w:styleId="Heading3">
@@ -843,18 +3292,22 @@
     <w:uiPriority w:val="9"/>
     <w:unhideWhenUsed/>
     <w:qFormat/>
-    <w:rsid w:val="00144DD6"/>
+    <w:rsid w:val="00976B81"/>
     <w:pPr>
       <w:keepNext/>
       <w:keepLines/>
-      <w:spacing w:before="160" w:after="80"/>
+      <w:numPr>
+        <w:ilvl w:val="2"/>
+        <w:numId w:val="11"/>
+      </w:numPr>
+      <w:spacing w:before="200" w:after="0"/>
       <w:outlineLvl w:val="2"/>
     </w:pPr>
     <w:rPr>
-      <w:rFonts w:eastAsiaTheme="majorEastAsia" w:cstheme="majorBidi"/>
-      <w:color w:val="0F4761" w:themeColor="accent1" w:themeShade="BF"/>
-      <w:sz w:val="28"/>
-      <w:szCs w:val="28"/>
+      <w:rFonts w:asciiTheme="majorHAnsi" w:eastAsiaTheme="majorEastAsia" w:hAnsiTheme="majorHAnsi" w:cstheme="majorBidi"/>
+      <w:b/>
+      <w:bCs/>
+      <w:color w:val="000000" w:themeColor="text1"/>
     </w:rPr>
   </w:style>
   <w:style w:type="paragraph" w:styleId="Heading4">
@@ -866,18 +3319,24 @@
     <w:semiHidden/>
     <w:unhideWhenUsed/>
     <w:qFormat/>
-    <w:rsid w:val="00144DD6"/>
+    <w:rsid w:val="00976B81"/>
     <w:pPr>
       <w:keepNext/>
       <w:keepLines/>
-      <w:spacing w:before="80" w:after="40"/>
+      <w:numPr>
+        <w:ilvl w:val="3"/>
+        <w:numId w:val="11"/>
+      </w:numPr>
+      <w:spacing w:before="200" w:after="0"/>
       <w:outlineLvl w:val="3"/>
     </w:pPr>
     <w:rPr>
-      <w:rFonts w:eastAsiaTheme="majorEastAsia" w:cstheme="majorBidi"/>
+      <w:rFonts w:asciiTheme="majorHAnsi" w:eastAsiaTheme="majorEastAsia" w:hAnsiTheme="majorHAnsi" w:cstheme="majorBidi"/>
+      <w:b/>
+      <w:bCs/>
       <w:i/>
       <w:iCs/>
-      <w:color w:val="0F4761" w:themeColor="accent1" w:themeShade="BF"/>
+      <w:color w:val="000000" w:themeColor="text1"/>
     </w:rPr>
   </w:style>
   <w:style w:type="paragraph" w:styleId="Heading5">
@@ -889,16 +3348,20 @@
     <w:semiHidden/>
     <w:unhideWhenUsed/>
     <w:qFormat/>
-    <w:rsid w:val="00144DD6"/>
+    <w:rsid w:val="00976B81"/>
     <w:pPr>
       <w:keepNext/>
       <w:keepLines/>
-      <w:spacing w:before="80" w:after="40"/>
+      <w:numPr>
+        <w:ilvl w:val="4"/>
+        <w:numId w:val="11"/>
+      </w:numPr>
+      <w:spacing w:before="200" w:after="0"/>
       <w:outlineLvl w:val="4"/>
     </w:pPr>
     <w:rPr>
-      <w:rFonts w:eastAsiaTheme="majorEastAsia" w:cstheme="majorBidi"/>
-      <w:color w:val="0F4761" w:themeColor="accent1" w:themeShade="BF"/>
+      <w:rFonts w:asciiTheme="majorHAnsi" w:eastAsiaTheme="majorEastAsia" w:hAnsiTheme="majorHAnsi" w:cstheme="majorBidi"/>
+      <w:color w:val="0A1D30" w:themeColor="text2" w:themeShade="BF"/>
     </w:rPr>
   </w:style>
   <w:style w:type="paragraph" w:styleId="Heading6">
@@ -910,18 +3373,22 @@
     <w:semiHidden/>
     <w:unhideWhenUsed/>
     <w:qFormat/>
-    <w:rsid w:val="00144DD6"/>
+    <w:rsid w:val="00976B81"/>
     <w:pPr>
       <w:keepNext/>
       <w:keepLines/>
-      <w:spacing w:before="40" w:after="0"/>
+      <w:numPr>
+        <w:ilvl w:val="5"/>
+        <w:numId w:val="11"/>
+      </w:numPr>
+      <w:spacing w:before="200" w:after="0"/>
       <w:outlineLvl w:val="5"/>
     </w:pPr>
     <w:rPr>
-      <w:rFonts w:eastAsiaTheme="majorEastAsia" w:cstheme="majorBidi"/>
+      <w:rFonts w:asciiTheme="majorHAnsi" w:eastAsiaTheme="majorEastAsia" w:hAnsiTheme="majorHAnsi" w:cstheme="majorBidi"/>
       <w:i/>
       <w:iCs/>
-      <w:color w:val="595959" w:themeColor="text1" w:themeTint="A6"/>
+      <w:color w:val="0A1D30" w:themeColor="text2" w:themeShade="BF"/>
     </w:rPr>
   </w:style>
   <w:style w:type="paragraph" w:styleId="Heading7">
@@ -933,16 +3400,22 @@
     <w:semiHidden/>
     <w:unhideWhenUsed/>
     <w:qFormat/>
-    <w:rsid w:val="00144DD6"/>
+    <w:rsid w:val="00976B81"/>
     <w:pPr>
       <w:keepNext/>
       <w:keepLines/>
-      <w:spacing w:before="40" w:after="0"/>
+      <w:numPr>
+        <w:ilvl w:val="6"/>
+        <w:numId w:val="11"/>
+      </w:numPr>
+      <w:spacing w:before="200" w:after="0"/>
       <w:outlineLvl w:val="6"/>
     </w:pPr>
     <w:rPr>
-      <w:rFonts w:eastAsiaTheme="majorEastAsia" w:cstheme="majorBidi"/>
-      <w:color w:val="595959" w:themeColor="text1" w:themeTint="A6"/>
+      <w:rFonts w:asciiTheme="majorHAnsi" w:eastAsiaTheme="majorEastAsia" w:hAnsiTheme="majorHAnsi" w:cstheme="majorBidi"/>
+      <w:i/>
+      <w:iCs/>
+      <w:color w:val="404040" w:themeColor="text1" w:themeTint="BF"/>
     </w:rPr>
   </w:style>
   <w:style w:type="paragraph" w:styleId="Heading8">
@@ -954,18 +3427,22 @@
     <w:semiHidden/>
     <w:unhideWhenUsed/>
     <w:qFormat/>
-    <w:rsid w:val="00144DD6"/>
+    <w:rsid w:val="00976B81"/>
     <w:pPr>
       <w:keepNext/>
       <w:keepLines/>
-      <w:spacing w:after="0"/>
+      <w:numPr>
+        <w:ilvl w:val="7"/>
+        <w:numId w:val="11"/>
+      </w:numPr>
+      <w:spacing w:before="200" w:after="0"/>
       <w:outlineLvl w:val="7"/>
     </w:pPr>
     <w:rPr>
-      <w:rFonts w:eastAsiaTheme="majorEastAsia" w:cstheme="majorBidi"/>
-      <w:i/>
-      <w:iCs/>
-      <w:color w:val="272727" w:themeColor="text1" w:themeTint="D8"/>
+      <w:rFonts w:asciiTheme="majorHAnsi" w:eastAsiaTheme="majorEastAsia" w:hAnsiTheme="majorHAnsi" w:cstheme="majorBidi"/>
+      <w:color w:val="404040" w:themeColor="text1" w:themeTint="BF"/>
+      <w:sz w:val="20"/>
+      <w:szCs w:val="20"/>
     </w:rPr>
   </w:style>
   <w:style w:type="paragraph" w:styleId="Heading9">
@@ -977,16 +3454,24 @@
     <w:semiHidden/>
     <w:unhideWhenUsed/>
     <w:qFormat/>
-    <w:rsid w:val="00144DD6"/>
+    <w:rsid w:val="00976B81"/>
     <w:pPr>
       <w:keepNext/>
       <w:keepLines/>
-      <w:spacing w:after="0"/>
+      <w:numPr>
+        <w:ilvl w:val="8"/>
+        <w:numId w:val="11"/>
+      </w:numPr>
+      <w:spacing w:before="200" w:after="0"/>
       <w:outlineLvl w:val="8"/>
     </w:pPr>
     <w:rPr>
-      <w:rFonts w:eastAsiaTheme="majorEastAsia" w:cstheme="majorBidi"/>
-      <w:color w:val="272727" w:themeColor="text1" w:themeTint="D8"/>
+      <w:rFonts w:asciiTheme="majorHAnsi" w:eastAsiaTheme="majorEastAsia" w:hAnsiTheme="majorHAnsi" w:cstheme="majorBidi"/>
+      <w:i/>
+      <w:iCs/>
+      <w:color w:val="404040" w:themeColor="text1" w:themeTint="BF"/>
+      <w:sz w:val="20"/>
+      <w:szCs w:val="20"/>
     </w:rPr>
   </w:style>
   <w:style w:type="character" w:default="1" w:styleId="DefaultParagraphFont">
@@ -1021,12 +3506,15 @@
     <w:basedOn w:val="DefaultParagraphFont"/>
     <w:link w:val="Heading1"/>
     <w:uiPriority w:val="9"/>
-    <w:rsid w:val="00144DD6"/>
+    <w:rsid w:val="00976B81"/>
     <w:rPr>
       <w:rFonts w:asciiTheme="majorHAnsi" w:eastAsiaTheme="majorEastAsia" w:hAnsiTheme="majorHAnsi" w:cstheme="majorBidi"/>
-      <w:color w:val="0F4761" w:themeColor="accent1" w:themeShade="BF"/>
-      <w:sz w:val="40"/>
-      <w:szCs w:val="40"/>
+      <w:b/>
+      <w:bCs/>
+      <w:smallCaps/>
+      <w:color w:val="000000" w:themeColor="text1"/>
+      <w:sz w:val="36"/>
+      <w:szCs w:val="36"/>
     </w:rPr>
   </w:style>
   <w:style w:type="character" w:customStyle="1" w:styleId="Heading2Char">
@@ -1034,12 +3522,15 @@
     <w:basedOn w:val="DefaultParagraphFont"/>
     <w:link w:val="Heading2"/>
     <w:uiPriority w:val="9"/>
-    <w:rsid w:val="00144DD6"/>
+    <w:rsid w:val="00976B81"/>
     <w:rPr>
       <w:rFonts w:asciiTheme="majorHAnsi" w:eastAsiaTheme="majorEastAsia" w:hAnsiTheme="majorHAnsi" w:cstheme="majorBidi"/>
-      <w:color w:val="0F4761" w:themeColor="accent1" w:themeShade="BF"/>
-      <w:sz w:val="32"/>
-      <w:szCs w:val="32"/>
+      <w:b/>
+      <w:bCs/>
+      <w:smallCaps/>
+      <w:color w:val="000000" w:themeColor="text1"/>
+      <w:sz w:val="28"/>
+      <w:szCs w:val="28"/>
     </w:rPr>
   </w:style>
   <w:style w:type="character" w:customStyle="1" w:styleId="Heading3Char">
@@ -1047,12 +3538,12 @@
     <w:basedOn w:val="DefaultParagraphFont"/>
     <w:link w:val="Heading3"/>
     <w:uiPriority w:val="9"/>
-    <w:rsid w:val="00144DD6"/>
+    <w:rsid w:val="00976B81"/>
     <w:rPr>
-      <w:rFonts w:eastAsiaTheme="majorEastAsia" w:cstheme="majorBidi"/>
-      <w:color w:val="0F4761" w:themeColor="accent1" w:themeShade="BF"/>
-      <w:sz w:val="28"/>
-      <w:szCs w:val="28"/>
+      <w:rFonts w:asciiTheme="majorHAnsi" w:eastAsiaTheme="majorEastAsia" w:hAnsiTheme="majorHAnsi" w:cstheme="majorBidi"/>
+      <w:b/>
+      <w:bCs/>
+      <w:color w:val="000000" w:themeColor="text1"/>
     </w:rPr>
   </w:style>
   <w:style w:type="character" w:customStyle="1" w:styleId="Heading4Char">
@@ -1061,12 +3552,14 @@
     <w:link w:val="Heading4"/>
     <w:uiPriority w:val="9"/>
     <w:semiHidden/>
-    <w:rsid w:val="00144DD6"/>
+    <w:rsid w:val="00976B81"/>
     <w:rPr>
-      <w:rFonts w:eastAsiaTheme="majorEastAsia" w:cstheme="majorBidi"/>
+      <w:rFonts w:asciiTheme="majorHAnsi" w:eastAsiaTheme="majorEastAsia" w:hAnsiTheme="majorHAnsi" w:cstheme="majorBidi"/>
+      <w:b/>
+      <w:bCs/>
       <w:i/>
       <w:iCs/>
-      <w:color w:val="0F4761" w:themeColor="accent1" w:themeShade="BF"/>
+      <w:color w:val="000000" w:themeColor="text1"/>
     </w:rPr>
   </w:style>
   <w:style w:type="character" w:customStyle="1" w:styleId="Heading5Char">
@@ -1075,10 +3568,10 @@
     <w:link w:val="Heading5"/>
     <w:uiPriority w:val="9"/>
     <w:semiHidden/>
-    <w:rsid w:val="00144DD6"/>
+    <w:rsid w:val="00976B81"/>
     <w:rPr>
-      <w:rFonts w:eastAsiaTheme="majorEastAsia" w:cstheme="majorBidi"/>
-      <w:color w:val="0F4761" w:themeColor="accent1" w:themeShade="BF"/>
+      <w:rFonts w:asciiTheme="majorHAnsi" w:eastAsiaTheme="majorEastAsia" w:hAnsiTheme="majorHAnsi" w:cstheme="majorBidi"/>
+      <w:color w:val="0A1D30" w:themeColor="text2" w:themeShade="BF"/>
     </w:rPr>
   </w:style>
   <w:style w:type="character" w:customStyle="1" w:styleId="Heading6Char">
@@ -1087,12 +3580,12 @@
     <w:link w:val="Heading6"/>
     <w:uiPriority w:val="9"/>
     <w:semiHidden/>
-    <w:rsid w:val="00144DD6"/>
+    <w:rsid w:val="00976B81"/>
     <w:rPr>
-      <w:rFonts w:eastAsiaTheme="majorEastAsia" w:cstheme="majorBidi"/>
+      <w:rFonts w:asciiTheme="majorHAnsi" w:eastAsiaTheme="majorEastAsia" w:hAnsiTheme="majorHAnsi" w:cstheme="majorBidi"/>
       <w:i/>
       <w:iCs/>
-      <w:color w:val="595959" w:themeColor="text1" w:themeTint="A6"/>
+      <w:color w:val="0A1D30" w:themeColor="text2" w:themeShade="BF"/>
     </w:rPr>
   </w:style>
   <w:style w:type="character" w:customStyle="1" w:styleId="Heading7Char">
@@ -1101,10 +3594,12 @@
     <w:link w:val="Heading7"/>
     <w:uiPriority w:val="9"/>
     <w:semiHidden/>
-    <w:rsid w:val="00144DD6"/>
+    <w:rsid w:val="00976B81"/>
     <w:rPr>
-      <w:rFonts w:eastAsiaTheme="majorEastAsia" w:cstheme="majorBidi"/>
-      <w:color w:val="595959" w:themeColor="text1" w:themeTint="A6"/>
+      <w:rFonts w:asciiTheme="majorHAnsi" w:eastAsiaTheme="majorEastAsia" w:hAnsiTheme="majorHAnsi" w:cstheme="majorBidi"/>
+      <w:i/>
+      <w:iCs/>
+      <w:color w:val="404040" w:themeColor="text1" w:themeTint="BF"/>
     </w:rPr>
   </w:style>
   <w:style w:type="character" w:customStyle="1" w:styleId="Heading8Char">
@@ -1113,12 +3608,12 @@
     <w:link w:val="Heading8"/>
     <w:uiPriority w:val="9"/>
     <w:semiHidden/>
-    <w:rsid w:val="00144DD6"/>
+    <w:rsid w:val="00976B81"/>
     <w:rPr>
-      <w:rFonts w:eastAsiaTheme="majorEastAsia" w:cstheme="majorBidi"/>
-      <w:i/>
-      <w:iCs/>
-      <w:color w:val="272727" w:themeColor="text1" w:themeTint="D8"/>
+      <w:rFonts w:asciiTheme="majorHAnsi" w:eastAsiaTheme="majorEastAsia" w:hAnsiTheme="majorHAnsi" w:cstheme="majorBidi"/>
+      <w:color w:val="404040" w:themeColor="text1" w:themeTint="BF"/>
+      <w:sz w:val="20"/>
+      <w:szCs w:val="20"/>
     </w:rPr>
   </w:style>
   <w:style w:type="character" w:customStyle="1" w:styleId="Heading9Char">
@@ -1127,10 +3622,14 @@
     <w:link w:val="Heading9"/>
     <w:uiPriority w:val="9"/>
     <w:semiHidden/>
-    <w:rsid w:val="00144DD6"/>
+    <w:rsid w:val="00976B81"/>
     <w:rPr>
-      <w:rFonts w:eastAsiaTheme="majorEastAsia" w:cstheme="majorBidi"/>
-      <w:color w:val="272727" w:themeColor="text1" w:themeTint="D8"/>
+      <w:rFonts w:asciiTheme="majorHAnsi" w:eastAsiaTheme="majorEastAsia" w:hAnsiTheme="majorHAnsi" w:cstheme="majorBidi"/>
+      <w:i/>
+      <w:iCs/>
+      <w:color w:val="404040" w:themeColor="text1" w:themeTint="BF"/>
+      <w:sz w:val="20"/>
+      <w:szCs w:val="20"/>
     </w:rPr>
   </w:style>
   <w:style w:type="paragraph" w:styleId="Title">
@@ -1140,15 +3639,14 @@
     <w:link w:val="TitleChar"/>
     <w:uiPriority w:val="10"/>
     <w:qFormat/>
-    <w:rsid w:val="00144DD6"/>
+    <w:rsid w:val="00976B81"/>
     <w:pPr>
-      <w:spacing w:after="80" w:line="240" w:lineRule="auto"/>
+      <w:spacing w:after="0" w:line="240" w:lineRule="auto"/>
       <w:contextualSpacing/>
     </w:pPr>
     <w:rPr>
       <w:rFonts w:asciiTheme="majorHAnsi" w:eastAsiaTheme="majorEastAsia" w:hAnsiTheme="majorHAnsi" w:cstheme="majorBidi"/>
-      <w:spacing w:val="-10"/>
-      <w:kern w:val="28"/>
+      <w:color w:val="000000" w:themeColor="text1"/>
       <w:sz w:val="56"/>
       <w:szCs w:val="56"/>
     </w:rPr>
@@ -1158,11 +3656,10 @@
     <w:basedOn w:val="DefaultParagraphFont"/>
     <w:link w:val="Title"/>
     <w:uiPriority w:val="10"/>
-    <w:rsid w:val="00144DD6"/>
+    <w:rsid w:val="00976B81"/>
     <w:rPr>
       <w:rFonts w:asciiTheme="majorHAnsi" w:eastAsiaTheme="majorEastAsia" w:hAnsiTheme="majorHAnsi" w:cstheme="majorBidi"/>
-      <w:spacing w:val="-10"/>
-      <w:kern w:val="28"/>
+      <w:color w:val="000000" w:themeColor="text1"/>
       <w:sz w:val="56"/>
       <w:szCs w:val="56"/>
     </w:rPr>
@@ -1174,18 +3671,15 @@
     <w:link w:val="SubtitleChar"/>
     <w:uiPriority w:val="11"/>
     <w:qFormat/>
-    <w:rsid w:val="00144DD6"/>
+    <w:rsid w:val="00976B81"/>
     <w:pPr>
       <w:numPr>
         <w:ilvl w:val="1"/>
       </w:numPr>
     </w:pPr>
     <w:rPr>
-      <w:rFonts w:eastAsiaTheme="majorEastAsia" w:cstheme="majorBidi"/>
-      <w:color w:val="595959" w:themeColor="text1" w:themeTint="A6"/>
-      <w:spacing w:val="15"/>
-      <w:sz w:val="28"/>
-      <w:szCs w:val="28"/>
+      <w:color w:val="5A5A5A" w:themeColor="text1" w:themeTint="A5"/>
+      <w:spacing w:val="10"/>
     </w:rPr>
   </w:style>
   <w:style w:type="character" w:customStyle="1" w:styleId="SubtitleChar">
@@ -1193,13 +3687,10 @@
     <w:basedOn w:val="DefaultParagraphFont"/>
     <w:link w:val="Subtitle"/>
     <w:uiPriority w:val="11"/>
-    <w:rsid w:val="00144DD6"/>
+    <w:rsid w:val="00976B81"/>
     <w:rPr>
-      <w:rFonts w:eastAsiaTheme="majorEastAsia" w:cstheme="majorBidi"/>
-      <w:color w:val="595959" w:themeColor="text1" w:themeTint="A6"/>
-      <w:spacing w:val="15"/>
-      <w:sz w:val="28"/>
-      <w:szCs w:val="28"/>
+      <w:color w:val="5A5A5A" w:themeColor="text1" w:themeTint="A5"/>
+      <w:spacing w:val="10"/>
     </w:rPr>
   </w:style>
   <w:style w:type="paragraph" w:styleId="Quote">
@@ -1209,15 +3700,15 @@
     <w:link w:val="QuoteChar"/>
     <w:uiPriority w:val="29"/>
     <w:qFormat/>
-    <w:rsid w:val="00144DD6"/>
+    <w:rsid w:val="00976B81"/>
     <w:pPr>
       <w:spacing w:before="160"/>
-      <w:jc w:val="center"/>
+      <w:ind w:left="720" w:right="720"/>
     </w:pPr>
     <w:rPr>
       <w:i/>
       <w:iCs/>
-      <w:color w:val="404040" w:themeColor="text1" w:themeTint="BF"/>
+      <w:color w:val="000000" w:themeColor="text1"/>
     </w:rPr>
   </w:style>
   <w:style w:type="character" w:customStyle="1" w:styleId="QuoteChar">
@@ -1225,11 +3716,11 @@
     <w:basedOn w:val="DefaultParagraphFont"/>
     <w:link w:val="Quote"/>
     <w:uiPriority w:val="29"/>
-    <w:rsid w:val="00144DD6"/>
+    <w:rsid w:val="00976B81"/>
     <w:rPr>
       <w:i/>
       <w:iCs/>
-      <w:color w:val="404040" w:themeColor="text1" w:themeTint="BF"/>
+      <w:color w:val="000000" w:themeColor="text1"/>
     </w:rPr>
   </w:style>
   <w:style w:type="paragraph" w:styleId="ListParagraph">
@@ -1237,7 +3728,7 @@
     <w:basedOn w:val="Normal"/>
     <w:uiPriority w:val="34"/>
     <w:qFormat/>
-    <w:rsid w:val="00144DD6"/>
+    <w:rsid w:val="007E77A8"/>
     <w:pPr>
       <w:ind w:left="720"/>
       <w:contextualSpacing/>
@@ -1248,11 +3739,13 @@
     <w:basedOn w:val="DefaultParagraphFont"/>
     <w:uiPriority w:val="21"/>
     <w:qFormat/>
-    <w:rsid w:val="00144DD6"/>
+    <w:rsid w:val="00976B81"/>
     <w:rPr>
+      <w:b/>
+      <w:bCs/>
       <w:i/>
       <w:iCs/>
-      <w:color w:val="0F4761" w:themeColor="accent1" w:themeShade="BF"/>
+      <w:caps/>
     </w:rPr>
   </w:style>
   <w:style w:type="paragraph" w:styleId="IntenseQuote">
@@ -1262,20 +3755,19 @@
     <w:link w:val="IntenseQuoteChar"/>
     <w:uiPriority w:val="30"/>
     <w:qFormat/>
-    <w:rsid w:val="00144DD6"/>
+    <w:rsid w:val="00976B81"/>
     <w:pPr>
       <w:pBdr>
-        <w:top w:val="single" w:sz="4" w:space="10" w:color="0F4761" w:themeColor="accent1" w:themeShade="BF"/>
-        <w:bottom w:val="single" w:sz="4" w:space="10" w:color="0F4761" w:themeColor="accent1" w:themeShade="BF"/>
+        <w:top w:val="single" w:sz="24" w:space="1" w:color="F2F2F2" w:themeColor="background1" w:themeShade="F2"/>
+        <w:bottom w:val="single" w:sz="24" w:space="1" w:color="F2F2F2" w:themeColor="background1" w:themeShade="F2"/>
       </w:pBdr>
-      <w:spacing w:before="360" w:after="360"/>
-      <w:ind w:left="864" w:right="864"/>
+      <w:shd w:val="clear" w:color="auto" w:fill="F2F2F2" w:themeFill="background1" w:themeFillShade="F2"/>
+      <w:spacing w:before="240" w:after="240"/>
+      <w:ind w:left="936" w:right="936"/>
       <w:jc w:val="center"/>
     </w:pPr>
     <w:rPr>
-      <w:i/>
-      <w:iCs/>
-      <w:color w:val="0F4761" w:themeColor="accent1" w:themeShade="BF"/>
+      <w:color w:val="000000" w:themeColor="text1"/>
     </w:rPr>
   </w:style>
   <w:style w:type="character" w:customStyle="1" w:styleId="IntenseQuoteChar">
@@ -1283,11 +3775,10 @@
     <w:basedOn w:val="DefaultParagraphFont"/>
     <w:link w:val="IntenseQuote"/>
     <w:uiPriority w:val="30"/>
-    <w:rsid w:val="00144DD6"/>
+    <w:rsid w:val="00976B81"/>
     <w:rPr>
-      <w:i/>
-      <w:iCs/>
-      <w:color w:val="0F4761" w:themeColor="accent1" w:themeShade="BF"/>
+      <w:color w:val="000000" w:themeColor="text1"/>
+      <w:shd w:val="clear" w:color="auto" w:fill="F2F2F2" w:themeFill="background1" w:themeFillShade="F2"/>
     </w:rPr>
   </w:style>
   <w:style w:type="character" w:styleId="IntenseReference">
@@ -1295,13 +3786,12 @@
     <w:basedOn w:val="DefaultParagraphFont"/>
     <w:uiPriority w:val="32"/>
     <w:qFormat/>
-    <w:rsid w:val="00144DD6"/>
+    <w:rsid w:val="00976B81"/>
     <w:rPr>
       <w:b/>
       <w:bCs/>
       <w:smallCaps/>
-      <w:color w:val="0F4761" w:themeColor="accent1" w:themeShade="BF"/>
-      <w:spacing w:val="5"/>
+      <w:u w:val="single"/>
     </w:rPr>
   </w:style>
   <w:style w:type="character" w:styleId="Hyperlink">
@@ -1309,7 +3799,7 @@
     <w:basedOn w:val="DefaultParagraphFont"/>
     <w:uiPriority w:val="99"/>
     <w:unhideWhenUsed/>
-    <w:rsid w:val="00D6054D"/>
+    <w:rsid w:val="00D46CAF"/>
     <w:rPr>
       <w:color w:val="467886" w:themeColor="hyperlink"/>
       <w:u w:val="single"/>
@@ -1321,11 +3811,376 @@
     <w:uiPriority w:val="99"/>
     <w:semiHidden/>
     <w:unhideWhenUsed/>
-    <w:rsid w:val="00D6054D"/>
+    <w:rsid w:val="00D46CAF"/>
     <w:rPr>
       <w:color w:val="605E5C"/>
       <w:shd w:val="clear" w:color="auto" w:fill="E1DFDD"/>
     </w:rPr>
+  </w:style>
+  <w:style w:type="character" w:styleId="FollowedHyperlink">
+    <w:name w:val="FollowedHyperlink"/>
+    <w:basedOn w:val="DefaultParagraphFont"/>
+    <w:uiPriority w:val="99"/>
+    <w:semiHidden/>
+    <w:unhideWhenUsed/>
+    <w:rsid w:val="00D46CAF"/>
+    <w:rPr>
+      <w:color w:val="96607D" w:themeColor="followedHyperlink"/>
+      <w:u w:val="single"/>
+    </w:rPr>
+  </w:style>
+  <w:style w:type="table" w:styleId="TableGrid">
+    <w:name w:val="Table Grid"/>
+    <w:basedOn w:val="TableNormal"/>
+    <w:uiPriority w:val="39"/>
+    <w:rsid w:val="00D46CAF"/>
+    <w:pPr>
+      <w:spacing w:after="0" w:line="240" w:lineRule="auto"/>
+    </w:pPr>
+    <w:tblPr>
+      <w:tblBorders>
+        <w:top w:val="single" w:sz="4" w:space="0" w:color="auto"/>
+        <w:left w:val="single" w:sz="4" w:space="0" w:color="auto"/>
+        <w:bottom w:val="single" w:sz="4" w:space="0" w:color="auto"/>
+        <w:right w:val="single" w:sz="4" w:space="0" w:color="auto"/>
+        <w:insideH w:val="single" w:sz="4" w:space="0" w:color="auto"/>
+        <w:insideV w:val="single" w:sz="4" w:space="0" w:color="auto"/>
+      </w:tblBorders>
+    </w:tblPr>
+  </w:style>
+  <w:style w:type="table" w:styleId="PlainTable3">
+    <w:name w:val="Plain Table 3"/>
+    <w:basedOn w:val="TableNormal"/>
+    <w:uiPriority w:val="43"/>
+    <w:rsid w:val="00D46CAF"/>
+    <w:pPr>
+      <w:spacing w:after="0" w:line="240" w:lineRule="auto"/>
+    </w:pPr>
+    <w:tblPr>
+      <w:tblStyleRowBandSize w:val="1"/>
+      <w:tblStyleColBandSize w:val="1"/>
+    </w:tblPr>
+    <w:tblStylePr w:type="firstRow">
+      <w:rPr>
+        <w:b/>
+        <w:bCs/>
+        <w:caps/>
+      </w:rPr>
+      <w:tblPr/>
+      <w:tcPr>
+        <w:tcBorders>
+          <w:bottom w:val="single" w:sz="4" w:space="0" w:color="7F7F7F" w:themeColor="text1" w:themeTint="80"/>
+        </w:tcBorders>
+      </w:tcPr>
+    </w:tblStylePr>
+    <w:tblStylePr w:type="lastRow">
+      <w:rPr>
+        <w:b/>
+        <w:bCs/>
+        <w:caps/>
+      </w:rPr>
+      <w:tblPr/>
+      <w:tcPr>
+        <w:tcBorders>
+          <w:top w:val="nil"/>
+        </w:tcBorders>
+      </w:tcPr>
+    </w:tblStylePr>
+    <w:tblStylePr w:type="firstCol">
+      <w:rPr>
+        <w:b/>
+        <w:bCs/>
+        <w:caps/>
+      </w:rPr>
+      <w:tblPr/>
+      <w:tcPr>
+        <w:tcBorders>
+          <w:right w:val="single" w:sz="4" w:space="0" w:color="7F7F7F" w:themeColor="text1" w:themeTint="80"/>
+        </w:tcBorders>
+      </w:tcPr>
+    </w:tblStylePr>
+    <w:tblStylePr w:type="lastCol">
+      <w:rPr>
+        <w:b/>
+        <w:bCs/>
+        <w:caps/>
+      </w:rPr>
+      <w:tblPr/>
+      <w:tcPr>
+        <w:tcBorders>
+          <w:left w:val="nil"/>
+        </w:tcBorders>
+      </w:tcPr>
+    </w:tblStylePr>
+    <w:tblStylePr w:type="band1Vert">
+      <w:tblPr/>
+      <w:tcPr>
+        <w:shd w:val="clear" w:color="auto" w:fill="F2F2F2" w:themeFill="background1" w:themeFillShade="F2"/>
+      </w:tcPr>
+    </w:tblStylePr>
+    <w:tblStylePr w:type="band1Horz">
+      <w:tblPr/>
+      <w:tcPr>
+        <w:shd w:val="clear" w:color="auto" w:fill="F2F2F2" w:themeFill="background1" w:themeFillShade="F2"/>
+      </w:tcPr>
+    </w:tblStylePr>
+    <w:tblStylePr w:type="neCell">
+      <w:tblPr/>
+      <w:tcPr>
+        <w:tcBorders>
+          <w:left w:val="nil"/>
+        </w:tcBorders>
+      </w:tcPr>
+    </w:tblStylePr>
+    <w:tblStylePr w:type="nwCell">
+      <w:tblPr/>
+      <w:tcPr>
+        <w:tcBorders>
+          <w:right w:val="nil"/>
+        </w:tcBorders>
+      </w:tcPr>
+    </w:tblStylePr>
+  </w:style>
+  <w:style w:type="table" w:styleId="GridTable1Light">
+    <w:name w:val="Grid Table 1 Light"/>
+    <w:basedOn w:val="TableNormal"/>
+    <w:uiPriority w:val="46"/>
+    <w:rsid w:val="00D46CAF"/>
+    <w:pPr>
+      <w:spacing w:after="0" w:line="240" w:lineRule="auto"/>
+    </w:pPr>
+    <w:tblPr>
+      <w:tblStyleRowBandSize w:val="1"/>
+      <w:tblStyleColBandSize w:val="1"/>
+      <w:tblBorders>
+        <w:top w:val="single" w:sz="4" w:space="0" w:color="999999" w:themeColor="text1" w:themeTint="66"/>
+        <w:left w:val="single" w:sz="4" w:space="0" w:color="999999" w:themeColor="text1" w:themeTint="66"/>
+        <w:bottom w:val="single" w:sz="4" w:space="0" w:color="999999" w:themeColor="text1" w:themeTint="66"/>
+        <w:right w:val="single" w:sz="4" w:space="0" w:color="999999" w:themeColor="text1" w:themeTint="66"/>
+        <w:insideH w:val="single" w:sz="4" w:space="0" w:color="999999" w:themeColor="text1" w:themeTint="66"/>
+        <w:insideV w:val="single" w:sz="4" w:space="0" w:color="999999" w:themeColor="text1" w:themeTint="66"/>
+      </w:tblBorders>
+    </w:tblPr>
+    <w:tblStylePr w:type="firstRow">
+      <w:rPr>
+        <w:b/>
+        <w:bCs/>
+      </w:rPr>
+      <w:tblPr/>
+      <w:tcPr>
+        <w:tcBorders>
+          <w:bottom w:val="single" w:sz="12" w:space="0" w:color="666666" w:themeColor="text1" w:themeTint="99"/>
+        </w:tcBorders>
+      </w:tcPr>
+    </w:tblStylePr>
+    <w:tblStylePr w:type="lastRow">
+      <w:rPr>
+        <w:b/>
+        <w:bCs/>
+      </w:rPr>
+      <w:tblPr/>
+      <w:tcPr>
+        <w:tcBorders>
+          <w:top w:val="double" w:sz="2" w:space="0" w:color="666666" w:themeColor="text1" w:themeTint="99"/>
+        </w:tcBorders>
+      </w:tcPr>
+    </w:tblStylePr>
+    <w:tblStylePr w:type="firstCol">
+      <w:rPr>
+        <w:b/>
+        <w:bCs/>
+      </w:rPr>
+    </w:tblStylePr>
+    <w:tblStylePr w:type="lastCol">
+      <w:rPr>
+        <w:b/>
+        <w:bCs/>
+      </w:rPr>
+    </w:tblStylePr>
+  </w:style>
+  <w:style w:type="paragraph" w:styleId="Caption">
+    <w:name w:val="caption"/>
+    <w:basedOn w:val="Normal"/>
+    <w:next w:val="Normal"/>
+    <w:uiPriority w:val="35"/>
+    <w:semiHidden/>
+    <w:unhideWhenUsed/>
+    <w:qFormat/>
+    <w:rsid w:val="00976B81"/>
+    <w:pPr>
+      <w:spacing w:after="200" w:line="240" w:lineRule="auto"/>
+    </w:pPr>
+    <w:rPr>
+      <w:i/>
+      <w:iCs/>
+      <w:color w:val="0E2841" w:themeColor="text2"/>
+      <w:sz w:val="18"/>
+      <w:szCs w:val="18"/>
+    </w:rPr>
+  </w:style>
+  <w:style w:type="character" w:styleId="Strong">
+    <w:name w:val="Strong"/>
+    <w:basedOn w:val="DefaultParagraphFont"/>
+    <w:uiPriority w:val="22"/>
+    <w:qFormat/>
+    <w:rsid w:val="00976B81"/>
+    <w:rPr>
+      <w:b/>
+      <w:bCs/>
+      <w:color w:val="000000" w:themeColor="text1"/>
+    </w:rPr>
+  </w:style>
+  <w:style w:type="character" w:styleId="Emphasis">
+    <w:name w:val="Emphasis"/>
+    <w:basedOn w:val="DefaultParagraphFont"/>
+    <w:uiPriority w:val="20"/>
+    <w:qFormat/>
+    <w:rsid w:val="00976B81"/>
+    <w:rPr>
+      <w:i/>
+      <w:iCs/>
+      <w:color w:val="auto"/>
+    </w:rPr>
+  </w:style>
+  <w:style w:type="paragraph" w:styleId="NoSpacing">
+    <w:name w:val="No Spacing"/>
+    <w:uiPriority w:val="1"/>
+    <w:qFormat/>
+    <w:rsid w:val="00976B81"/>
+    <w:pPr>
+      <w:spacing w:after="0" w:line="240" w:lineRule="auto"/>
+    </w:pPr>
+  </w:style>
+  <w:style w:type="character" w:styleId="SubtleEmphasis">
+    <w:name w:val="Subtle Emphasis"/>
+    <w:basedOn w:val="DefaultParagraphFont"/>
+    <w:uiPriority w:val="19"/>
+    <w:qFormat/>
+    <w:rsid w:val="00976B81"/>
+    <w:rPr>
+      <w:i/>
+      <w:iCs/>
+      <w:color w:val="404040" w:themeColor="text1" w:themeTint="BF"/>
+    </w:rPr>
+  </w:style>
+  <w:style w:type="character" w:styleId="SubtleReference">
+    <w:name w:val="Subtle Reference"/>
+    <w:basedOn w:val="DefaultParagraphFont"/>
+    <w:uiPriority w:val="31"/>
+    <w:qFormat/>
+    <w:rsid w:val="00976B81"/>
+    <w:rPr>
+      <w:smallCaps/>
+      <w:color w:val="404040" w:themeColor="text1" w:themeTint="BF"/>
+      <w:u w:val="single" w:color="7F7F7F" w:themeColor="text1" w:themeTint="80"/>
+    </w:rPr>
+  </w:style>
+  <w:style w:type="character" w:styleId="BookTitle">
+    <w:name w:val="Book Title"/>
+    <w:basedOn w:val="DefaultParagraphFont"/>
+    <w:uiPriority w:val="33"/>
+    <w:qFormat/>
+    <w:rsid w:val="00976B81"/>
+    <w:rPr>
+      <w:b w:val="0"/>
+      <w:bCs w:val="0"/>
+      <w:smallCaps/>
+      <w:spacing w:val="5"/>
+    </w:rPr>
+  </w:style>
+  <w:style w:type="paragraph" w:styleId="TOCHeading">
+    <w:name w:val="TOC Heading"/>
+    <w:basedOn w:val="Heading1"/>
+    <w:next w:val="Normal"/>
+    <w:uiPriority w:val="39"/>
+    <w:unhideWhenUsed/>
+    <w:qFormat/>
+    <w:rsid w:val="00976B81"/>
+    <w:pPr>
+      <w:outlineLvl w:val="9"/>
+    </w:pPr>
+  </w:style>
+  <w:style w:type="paragraph" w:styleId="TOC1">
+    <w:name w:val="toc 1"/>
+    <w:basedOn w:val="Normal"/>
+    <w:next w:val="Normal"/>
+    <w:autoRedefine/>
+    <w:uiPriority w:val="39"/>
+    <w:unhideWhenUsed/>
+    <w:rsid w:val="00662A49"/>
+    <w:pPr>
+      <w:spacing w:after="100"/>
+    </w:pPr>
+  </w:style>
+  <w:style w:type="paragraph" w:styleId="TOC2">
+    <w:name w:val="toc 2"/>
+    <w:basedOn w:val="Normal"/>
+    <w:next w:val="Normal"/>
+    <w:autoRedefine/>
+    <w:uiPriority w:val="39"/>
+    <w:unhideWhenUsed/>
+    <w:rsid w:val="00662A49"/>
+    <w:pPr>
+      <w:spacing w:after="100"/>
+      <w:ind w:left="220"/>
+    </w:pPr>
+  </w:style>
+  <w:style w:type="paragraph" w:styleId="TOC3">
+    <w:name w:val="toc 3"/>
+    <w:basedOn w:val="Normal"/>
+    <w:next w:val="Normal"/>
+    <w:autoRedefine/>
+    <w:uiPriority w:val="39"/>
+    <w:unhideWhenUsed/>
+    <w:rsid w:val="00662A49"/>
+    <w:pPr>
+      <w:spacing w:after="100"/>
+      <w:ind w:left="440"/>
+    </w:pPr>
+  </w:style>
+  <w:style w:type="paragraph" w:styleId="Header">
+    <w:name w:val="header"/>
+    <w:basedOn w:val="Normal"/>
+    <w:link w:val="HeaderChar"/>
+    <w:uiPriority w:val="99"/>
+    <w:unhideWhenUsed/>
+    <w:rsid w:val="00662A49"/>
+    <w:pPr>
+      <w:tabs>
+        <w:tab w:val="center" w:pos="4513"/>
+        <w:tab w:val="right" w:pos="9026"/>
+      </w:tabs>
+      <w:spacing w:after="0" w:line="240" w:lineRule="auto"/>
+    </w:pPr>
+  </w:style>
+  <w:style w:type="character" w:customStyle="1" w:styleId="HeaderChar">
+    <w:name w:val="Header Char"/>
+    <w:basedOn w:val="DefaultParagraphFont"/>
+    <w:link w:val="Header"/>
+    <w:uiPriority w:val="99"/>
+    <w:rsid w:val="00662A49"/>
+  </w:style>
+  <w:style w:type="paragraph" w:styleId="Footer">
+    <w:name w:val="footer"/>
+    <w:basedOn w:val="Normal"/>
+    <w:link w:val="FooterChar"/>
+    <w:uiPriority w:val="99"/>
+    <w:unhideWhenUsed/>
+    <w:rsid w:val="00662A49"/>
+    <w:pPr>
+      <w:tabs>
+        <w:tab w:val="center" w:pos="4513"/>
+        <w:tab w:val="right" w:pos="9026"/>
+      </w:tabs>
+      <w:spacing w:after="0" w:line="240" w:lineRule="auto"/>
+    </w:pPr>
+  </w:style>
+  <w:style w:type="character" w:customStyle="1" w:styleId="FooterChar">
+    <w:name w:val="Footer Char"/>
+    <w:basedOn w:val="DefaultParagraphFont"/>
+    <w:link w:val="Footer"/>
+    <w:uiPriority w:val="99"/>
+    <w:rsid w:val="00662A49"/>
   </w:style>
 </w:styles>
 </file>
@@ -1623,4 +4478,16 @@
     </a:ext>
   </a:extLst>
 </a:theme>
+</file>
+
+<file path=customXml/item1.xml><?xml version="1.0" encoding="utf-8"?>
+<b:Sources xmlns:b="http://schemas.openxmlformats.org/officeDocument/2006/bibliography" xmlns="http://schemas.openxmlformats.org/officeDocument/2006/bibliography" SelectedStyle="\APASixthEditionOfficeOnline.xsl" StyleName="APA" Version="6"/>
+</file>
+
+<file path=customXml/itemProps1.xml><?xml version="1.0" encoding="utf-8"?>
+<ds:datastoreItem xmlns:ds="http://schemas.openxmlformats.org/officeDocument/2006/customXml" ds:itemID="{545D0B3A-3184-4F8A-8699-BB5E8146C669}">
+  <ds:schemaRefs>
+    <ds:schemaRef ds:uri="http://schemas.openxmlformats.org/officeDocument/2006/bibliography"/>
+  </ds:schemaRefs>
+</ds:datastoreItem>
 </file>
</xml_diff>